<commit_message>
REsultaten sectie wat verbeterd
</commit_message>
<xml_diff>
--- a/Fruitvliegen.docx
+++ b/Fruitvliegen.docx
@@ -404,7 +404,15 @@
           <w:sz w:val="18"/>
           <w:szCs w:val="24"/>
         </w:rPr>
-        <w:t xml:space="preserve">Voor deze case is het doel om uit te zoeken op welke manier de Drosophila Melanogaster in de Drosophila Miranda kan zijn veranderd middels mutaties, en wel in zo min mogelijk stappen en/of zo min mogelijk verplaatste genen totaal. </w:t>
+        <w:t>Voor deze case is het doel om uit te zoeken op welke manier de Drosophila Melanogaster in de Drosophila Miranda kan zijn veranderd middels mutaties, en wel in zo min m</w:t>
+      </w:r>
+      <w:r>
+        <w:rPr>
+          <w:rFonts w:ascii="Gisha" w:hAnsi="Gisha" w:cs="Gisha"/>
+          <w:sz w:val="18"/>
+          <w:szCs w:val="24"/>
+        </w:rPr>
+        <w:t>ogelijk stappen, zo klein mogelijke mutaties en met de minste verplaatste genen.</w:t>
       </w:r>
     </w:p>
     <w:p>
@@ -1175,6 +1183,14 @@
         </w:rPr>
         <w:t>BeamSearch is een algoritme dat vooral depth-first te werk gaat. Het algoritme kijkt drie lagen diep “vooruit” en kiest dan de best mogelijke inversies uit op basis van een scorefunctie die eveneens gebaseerd is op de elementscore.</w:t>
       </w:r>
+      <w:r>
+        <w:rPr>
+          <w:rFonts w:ascii="Gisha" w:hAnsi="Gisha" w:cs="Gisha"/>
+          <w:sz w:val="18"/>
+          <w:szCs w:val="18"/>
+        </w:rPr>
+        <w:t xml:space="preserve"> Op elk gegeven moment kunnen er met een gen 300 inversies worden uitgevoerd. Doordat er drie lagen diep gekeken wordt, komt het totale aantal inversies dat moet worden doorlopen en beoordeeld op 27.000.000. Hierdoor is het algoritme minder snel dan de voorgaande. </w:t>
+      </w:r>
     </w:p>
     <w:p>
       <w:pPr>
@@ -1233,8 +1249,24 @@
         </w:rPr>
         <w:t xml:space="preserve"> -----------------------------------------------------------------------------</w:t>
       </w:r>
-      <w:bookmarkStart w:id="0" w:name="_GoBack"/>
-      <w:bookmarkEnd w:id="0"/>
+    </w:p>
+    <w:p>
+      <w:pPr>
+        <w:spacing w:line="360" w:lineRule="auto"/>
+        <w:rPr>
+          <w:rFonts w:ascii="Gisha" w:hAnsi="Gisha" w:cs="Gisha"/>
+          <w:sz w:val="18"/>
+          <w:szCs w:val="18"/>
+        </w:rPr>
+      </w:pPr>
+      <w:r>
+        <w:rPr>
+          <w:rFonts w:ascii="Gisha" w:hAnsi="Gisha" w:cs="Gisha"/>
+          <w:sz w:val="18"/>
+          <w:szCs w:val="18"/>
+        </w:rPr>
+        <w:t>Voor dit onderzoek waren verschillende doelen van belang, namelijk het behalen van een zo laag mogelijk aantal inversies, maar ook het behalen van een zo laag mogelijk aantal verplaatste genen.</w:t>
+      </w:r>
     </w:p>
     <w:p>
       <w:pPr>
@@ -1291,7 +1323,23 @@
           <w:sz w:val="18"/>
           <w:szCs w:val="18"/>
         </w:rPr>
-        <w:t>inversies op.</w:t>
+        <w:t>inversies op</w:t>
+      </w:r>
+      <w:r>
+        <w:rPr>
+          <w:rFonts w:ascii="Gisha" w:hAnsi="Gisha" w:cs="Gisha"/>
+          <w:sz w:val="18"/>
+          <w:szCs w:val="18"/>
+        </w:rPr>
+        <w:t xml:space="preserve"> met 147 verplaatste genen </w:t>
+      </w:r>
+      <w:r>
+        <w:rPr>
+          <w:rFonts w:ascii="Gisha" w:hAnsi="Gisha" w:cs="Gisha"/>
+          <w:sz w:val="18"/>
+          <w:szCs w:val="18"/>
+        </w:rPr>
+        <w:t>.</w:t>
       </w:r>
       <w:r>
         <w:rPr>
@@ -1315,7 +1363,55 @@
           <w:sz w:val="18"/>
           <w:szCs w:val="18"/>
         </w:rPr>
-        <w:t xml:space="preserve"> inversies, maar over de gehele lijn werd met random genomen geen significant verschil in performance waargenomen tussen de verschillende algoritmes. Ook de totale hoeveelheid verplaatste genen en de gemiddelde grootte van de inversies verschilde voor de random gegenereerde genomen </w:t>
+        <w:t xml:space="preserve"> inversies, maar </w:t>
+      </w:r>
+      <w:r>
+        <w:rPr>
+          <w:rFonts w:ascii="Gisha" w:hAnsi="Gisha" w:cs="Gisha"/>
+          <w:sz w:val="18"/>
+          <w:szCs w:val="18"/>
+        </w:rPr>
+        <w:t>het totale aantal verplaatste genen ging juist omhoog. O</w:t>
+      </w:r>
+      <w:r>
+        <w:rPr>
+          <w:rFonts w:ascii="Gisha" w:hAnsi="Gisha" w:cs="Gisha"/>
+          <w:sz w:val="18"/>
+          <w:szCs w:val="18"/>
+        </w:rPr>
+        <w:t>ver de gehele lijn werd met random genomen geen significant verschil in performance waargenomen tussen de verschillende algoritmes</w:t>
+      </w:r>
+      <w:r>
+        <w:rPr>
+          <w:rFonts w:ascii="Gisha" w:hAnsi="Gisha" w:cs="Gisha"/>
+          <w:sz w:val="18"/>
+          <w:szCs w:val="18"/>
+        </w:rPr>
+        <w:t xml:space="preserve"> van de FindAndSwap serie</w:t>
+      </w:r>
+      <w:r>
+        <w:rPr>
+          <w:rFonts w:ascii="Gisha" w:hAnsi="Gisha" w:cs="Gisha"/>
+          <w:sz w:val="18"/>
+          <w:szCs w:val="18"/>
+        </w:rPr>
+        <w:t>. Ook de totale hoeveelheid verplaatste genen en de gemiddelde grootte van de inversies verschilde</w:t>
+      </w:r>
+      <w:r>
+        <w:rPr>
+          <w:rFonts w:ascii="Gisha" w:hAnsi="Gisha" w:cs="Gisha"/>
+          <w:sz w:val="18"/>
+          <w:szCs w:val="18"/>
+        </w:rPr>
+        <w:t>n</w:t>
+      </w:r>
+      <w:r>
+        <w:rPr>
+          <w:rFonts w:ascii="Gisha" w:hAnsi="Gisha" w:cs="Gisha"/>
+          <w:sz w:val="18"/>
+          <w:szCs w:val="18"/>
+        </w:rPr>
+        <w:t xml:space="preserve"> voor de random gegenereerde genomen </w:t>
       </w:r>
       <w:r>
         <w:rPr>
@@ -1349,15 +1445,15 @@
           <w:sz w:val="18"/>
           <w:szCs w:val="18"/>
         </w:rPr>
-        <w:t xml:space="preserve">nkSwap werd voor het eerst echt </w:t>
-      </w:r>
-      <w:r>
-        <w:rPr>
-          <w:rFonts w:ascii="Gisha" w:hAnsi="Gisha" w:cs="Gisha"/>
-          <w:sz w:val="18"/>
-          <w:szCs w:val="18"/>
-        </w:rPr>
-        <w:t xml:space="preserve">vooruitgang geboekt, omdat dit algoritme in tegenstelling tot zijn voorgangers tracht </w:t>
+        <w:t xml:space="preserve">nkSwap werd voor het eerst een ander systeem gebrobeerd: </w:t>
+      </w:r>
+      <w:r>
+        <w:rPr>
+          <w:rFonts w:ascii="Gisha" w:hAnsi="Gisha" w:cs="Gisha"/>
+          <w:sz w:val="18"/>
+          <w:szCs w:val="18"/>
+        </w:rPr>
+        <w:t xml:space="preserve">dit algoritme in tegenstelling tot zijn voorgangers tracht </w:t>
       </w:r>
       <w:r>
         <w:rPr>
@@ -1374,75 +1470,121 @@
           <w:szCs w:val="18"/>
           <w:highlight w:val="yellow"/>
         </w:rPr>
-        <w:t>waardoor er uiteindelijk minder mutaties nodig waren om zowel het genoom van de vlieg om te zetten (klopt dit weet het niet zeker meer)</w:t>
-      </w:r>
-      <w:r>
-        <w:rPr>
-          <w:rFonts w:ascii="Gisha" w:hAnsi="Gisha" w:cs="Gisha"/>
-          <w:sz w:val="18"/>
-          <w:szCs w:val="18"/>
-        </w:rPr>
-        <w:t xml:space="preserve">. </w:t>
-      </w:r>
-    </w:p>
-    <w:p>
-      <w:pPr>
-        <w:spacing w:line="360" w:lineRule="auto"/>
-        <w:rPr>
-          <w:rFonts w:ascii="Gisha" w:hAnsi="Gisha" w:cs="Gisha"/>
-          <w:sz w:val="18"/>
-          <w:szCs w:val="18"/>
-        </w:rPr>
-      </w:pPr>
-      <w:r>
-        <w:rPr>
-          <w:rFonts w:ascii="Gisha" w:hAnsi="Gisha" w:cs="Gisha"/>
-          <w:sz w:val="18"/>
-          <w:szCs w:val="18"/>
-        </w:rPr>
-        <w:t>Op h</w:t>
-      </w:r>
-      <w:r>
-        <w:rPr>
-          <w:rFonts w:ascii="Gisha" w:hAnsi="Gisha" w:cs="Gisha"/>
-          <w:sz w:val="18"/>
-          <w:szCs w:val="18"/>
-        </w:rPr>
-        <w:t>et totaal aantal verplaatste genen en de gemiddelde grootte van swaps bleek dit algoritme echter niet significant beter te scoren dan zijn voorgangers. Bij het 2000 maal draaien van het algoritme op random gegenereerde genomen bleek het over de gehele lijn ook niet beter te scoren dan de eerdere Find and Swap versies</w:t>
-      </w:r>
-      <w:r>
-        <w:rPr>
-          <w:rFonts w:ascii="Gisha" w:hAnsi="Gisha" w:cs="Gisha"/>
-          <w:sz w:val="18"/>
-          <w:szCs w:val="18"/>
-        </w:rPr>
-        <w:t xml:space="preserve"> na uitvoer van een statistische toets</w:t>
-      </w:r>
-      <w:r>
-        <w:rPr>
-          <w:rFonts w:ascii="Gisha" w:hAnsi="Gisha" w:cs="Gisha"/>
-          <w:sz w:val="18"/>
-          <w:szCs w:val="18"/>
-        </w:rPr>
-        <w:t xml:space="preserve">. Toch leek kijken naar het behouden van getallen “chunks” een goed pad om in te slaan, omdat dit bij de vlieg wel tot een verlaging van het aantal mutaties had geleid.  </w:t>
-      </w:r>
-    </w:p>
-    <w:p>
-      <w:pPr>
-        <w:spacing w:line="360" w:lineRule="auto"/>
-        <w:rPr>
-          <w:rFonts w:ascii="Gisha" w:hAnsi="Gisha" w:cs="Gisha"/>
-          <w:sz w:val="18"/>
-          <w:szCs w:val="18"/>
-        </w:rPr>
-      </w:pPr>
-      <w:r>
-        <w:rPr>
-          <w:rFonts w:ascii="Gisha" w:hAnsi="Gisha" w:cs="Gisha"/>
-          <w:sz w:val="18"/>
-          <w:szCs w:val="18"/>
-        </w:rPr>
-        <w:t>De mogelijke relevantie van chunks getallen werd ook door de statistiek ondersteund, na het meegeven van een score aan genomen op basis van het aantal getallen dat zich in een chunk bevond, de elementscore, bleek dat er een positieve correlatie aanwezig was tussen de elementscore van een een genoom en het aantal mutaties dat nodig zou zijn om dat genoom met bepaalde algoritmes goed te zetten.  (</w:t>
+        <w:t xml:space="preserve">waardoor </w:t>
+      </w:r>
+      <w:r>
+        <w:rPr>
+          <w:rFonts w:ascii="Gisha" w:hAnsi="Gisha" w:cs="Gisha"/>
+          <w:sz w:val="18"/>
+          <w:szCs w:val="18"/>
+        </w:rPr>
+        <w:t>de hoop was dat er minder mutaties noodzakelijk zouden zijn om genomen goed te zetten.</w:t>
+      </w:r>
+      <w:r>
+        <w:rPr>
+          <w:rFonts w:ascii="Gisha" w:hAnsi="Gisha" w:cs="Gisha"/>
+          <w:sz w:val="18"/>
+          <w:szCs w:val="18"/>
+        </w:rPr>
+        <w:t xml:space="preserve"> </w:t>
+      </w:r>
+      <w:r>
+        <w:rPr>
+          <w:rFonts w:ascii="Gisha" w:hAnsi="Gisha" w:cs="Gisha"/>
+          <w:sz w:val="18"/>
+          <w:szCs w:val="18"/>
+        </w:rPr>
+        <w:t xml:space="preserve">Hoewel ChunkSwap voor de vlieg qua totale aantal inversies geen verschil maakte, waren er relatief wel veel minder genen verplaatst bij het goed zetten van het genoom, slechts 132. Dit was veelbelovend voor de random gegenereerde genomen, maar hier bleek de </w:t>
+      </w:r>
+      <w:r>
+        <w:rPr>
+          <w:rFonts w:ascii="Gisha" w:hAnsi="Gisha" w:cs="Gisha"/>
+          <w:sz w:val="18"/>
+          <w:szCs w:val="18"/>
+        </w:rPr>
+        <w:t xml:space="preserve">prestatie van </w:t>
+      </w:r>
+      <w:r>
+        <w:rPr>
+          <w:rFonts w:ascii="Gisha" w:hAnsi="Gisha" w:cs="Gisha"/>
+          <w:sz w:val="18"/>
+          <w:szCs w:val="18"/>
+        </w:rPr>
+        <w:t xml:space="preserve">ChunkSwap toch </w:t>
+      </w:r>
+      <w:r>
+        <w:rPr>
+          <w:rFonts w:ascii="Gisha" w:hAnsi="Gisha" w:cs="Gisha"/>
+          <w:sz w:val="18"/>
+          <w:szCs w:val="18"/>
+        </w:rPr>
+        <w:t xml:space="preserve">niet erg ver onder die van de eerdere serie algoritmes te zitten: gemiddeld 165 genen verplaatst versus gemiddeld 170 genen verplaatst. </w:t>
+      </w:r>
+      <w:r>
+        <w:rPr>
+          <w:rFonts w:ascii="Gisha" w:hAnsi="Gisha" w:cs="Gisha"/>
+          <w:sz w:val="18"/>
+          <w:szCs w:val="18"/>
+        </w:rPr>
+        <w:t xml:space="preserve">Toch leek kijken naar het </w:t>
+      </w:r>
+      <w:r>
+        <w:rPr>
+          <w:rFonts w:ascii="Gisha" w:hAnsi="Gisha" w:cs="Gisha"/>
+          <w:sz w:val="18"/>
+          <w:szCs w:val="18"/>
+        </w:rPr>
+        <w:t>behouden van getallenchunks een veelbelovende richting</w:t>
+      </w:r>
+      <w:r>
+        <w:rPr>
+          <w:rFonts w:ascii="Gisha" w:hAnsi="Gisha" w:cs="Gisha"/>
+          <w:sz w:val="18"/>
+          <w:szCs w:val="18"/>
+        </w:rPr>
+        <w:t>, omdat dit bi</w:t>
+      </w:r>
+      <w:r>
+        <w:rPr>
+          <w:rFonts w:ascii="Gisha" w:hAnsi="Gisha" w:cs="Gisha"/>
+          <w:sz w:val="18"/>
+          <w:szCs w:val="18"/>
+        </w:rPr>
+        <w:t>j de vlieg wel tot een sterke verlaging van het aantal verplaatste</w:t>
+      </w:r>
+      <w:r>
+        <w:rPr>
+          <w:rFonts w:ascii="Gisha" w:hAnsi="Gisha" w:cs="Gisha"/>
+          <w:sz w:val="18"/>
+          <w:szCs w:val="18"/>
+        </w:rPr>
+        <w:t xml:space="preserve"> had geleid.  </w:t>
+      </w:r>
+    </w:p>
+    <w:p>
+      <w:pPr>
+        <w:spacing w:line="360" w:lineRule="auto"/>
+        <w:rPr>
+          <w:rFonts w:ascii="Gisha" w:hAnsi="Gisha" w:cs="Gisha"/>
+          <w:sz w:val="18"/>
+          <w:szCs w:val="18"/>
+        </w:rPr>
+      </w:pPr>
+      <w:r>
+        <w:rPr>
+          <w:rFonts w:ascii="Gisha" w:hAnsi="Gisha" w:cs="Gisha"/>
+          <w:sz w:val="18"/>
+          <w:szCs w:val="18"/>
+        </w:rPr>
+        <w:t>Om de relevantie van getallenchunks te toetsen is er middels de statistiek gezocht naar een verband tussen deze chunks en de performance van algoritmes. N</w:t>
+      </w:r>
+      <w:r>
+        <w:rPr>
+          <w:rFonts w:ascii="Gisha" w:hAnsi="Gisha" w:cs="Gisha"/>
+          <w:sz w:val="18"/>
+          <w:szCs w:val="18"/>
+        </w:rPr>
+        <w:t>a het meegeven van een score aan genomen op basis van het aantal getallen dat zich in een chunk bevond, de elementscore, bleek dat er een positieve correlatie aanwezig was tussen de elementscore van een een genoom en het aantal mutaties dat nodig zou zijn om dat genoom met bepaalde algoritmes goed te zetten.  (</w:t>
       </w:r>
       <w:r>
         <w:rPr>
@@ -1493,7 +1635,15 @@
           <w:sz w:val="18"/>
           <w:szCs w:val="18"/>
         </w:rPr>
-        <w:t xml:space="preserve"> Met het B* algoritme dat op basis van de elementscore de meest optimale inversie uitzoekt, is een resultaat van 13 inversies behaald. Ook qua totaal aantal verplaatste genen en gemiddelde grootte van de mutaties bleek dit algoritme het goed te doen: een totaal verplaatst aantal v</w:t>
+        <w:t xml:space="preserve"> Met het EditStar</w:t>
+      </w:r>
+      <w:r>
+        <w:rPr>
+          <w:rFonts w:ascii="Gisha" w:hAnsi="Gisha" w:cs="Gisha"/>
+          <w:sz w:val="18"/>
+          <w:szCs w:val="18"/>
+        </w:rPr>
+        <w:t xml:space="preserve"> algoritme dat op basis van de elementscore de meest optimale inversie uitzoekt, is een resultaat van 13 inversies behaald. Ook qua totaal aantal verplaatste genen en gemiddelde grootte van de mutaties bleek dit algoritme het goed te doen: een totaal verplaatst aantal v</w:t>
       </w:r>
       <w:r>
         <w:rPr>
@@ -1543,24 +1693,117 @@
           <w:sz w:val="18"/>
           <w:szCs w:val="18"/>
         </w:rPr>
-        <w:t>Bij een test van 2000 genomen scoorde het B* algoritme ook aanzienlijk beter dan de voorgangers op het aantal verplaatste genen. Waar</w:t>
-      </w:r>
-      <w:r>
-        <w:rPr>
-          <w:rFonts w:ascii="Gisha" w:hAnsi="Gisha" w:cs="Gisha"/>
-          <w:sz w:val="18"/>
-          <w:szCs w:val="18"/>
-        </w:rPr>
-        <w:t xml:space="preserve"> eerdere algoritmes gemiddeld zo’n 21 mutaties nodig hadden om een genoom goed te zetten, had het B* algoritme gemiddeld slechts 17 mutaties nodig om de de 2000 random gegenereerde genomen op de juiste volgorde te krijgen. Ook qua aantal verplaatste genen verplaatste de B* marginaal gezien iets minder genen. Bij de gemiddelde grootte van de mutatie scoorde hij echter slechter, met 9 </w:t>
-      </w:r>
-      <w:r>
-        <w:rPr>
-          <w:rFonts w:ascii="Gisha" w:hAnsi="Gisha" w:cs="Gisha"/>
-          <w:sz w:val="18"/>
-          <w:szCs w:val="18"/>
-        </w:rPr>
-        <w:t>gemiddeld versus 7,5 gemiddeld.</w:t>
-      </w:r>
+        <w:t>Bij een test</w:t>
+      </w:r>
+      <w:r>
+        <w:rPr>
+          <w:rFonts w:ascii="Gisha" w:hAnsi="Gisha" w:cs="Gisha"/>
+          <w:sz w:val="18"/>
+          <w:szCs w:val="18"/>
+        </w:rPr>
+        <w:t xml:space="preserve"> van 2000 genomen scoorde het EditStar</w:t>
+      </w:r>
+      <w:r>
+        <w:rPr>
+          <w:rFonts w:ascii="Gisha" w:hAnsi="Gisha" w:cs="Gisha"/>
+          <w:sz w:val="18"/>
+          <w:szCs w:val="18"/>
+        </w:rPr>
+        <w:t xml:space="preserve"> algoritme ook aanzienlijk beter dan de voorgangers op het aantal verplaatste genen. Waar</w:t>
+      </w:r>
+      <w:r>
+        <w:rPr>
+          <w:rFonts w:ascii="Gisha" w:hAnsi="Gisha" w:cs="Gisha"/>
+          <w:sz w:val="18"/>
+          <w:szCs w:val="18"/>
+        </w:rPr>
+        <w:t xml:space="preserve"> eerdere algoritmes gemiddeld zo’n 21 mutaties nodig hadden om een genoom goed te zetten, had het B* algoritme gemiddeld slechts 17 mutaties nodig om de de 2000 random gegenereerde genomen op de juiste volgorde te krijgen. Ook qua aantal verpla</w:t>
+      </w:r>
+      <w:r>
+        <w:rPr>
+          <w:rFonts w:ascii="Gisha" w:hAnsi="Gisha" w:cs="Gisha"/>
+          <w:sz w:val="18"/>
+          <w:szCs w:val="18"/>
+        </w:rPr>
+        <w:t>atste genen verplaatste de EditStar</w:t>
+      </w:r>
+      <w:r>
+        <w:rPr>
+          <w:rFonts w:ascii="Gisha" w:hAnsi="Gisha" w:cs="Gisha"/>
+          <w:sz w:val="18"/>
+          <w:szCs w:val="18"/>
+        </w:rPr>
+        <w:t xml:space="preserve"> marginaal gezien iets minder genen. Bij de gemiddelde grootte van de mutatie scoorde hij echter slechter, met 9 </w:t>
+      </w:r>
+      <w:r>
+        <w:rPr>
+          <w:rFonts w:ascii="Gisha" w:hAnsi="Gisha" w:cs="Gisha"/>
+          <w:sz w:val="18"/>
+          <w:szCs w:val="18"/>
+        </w:rPr>
+        <w:t>gemiddeld versus</w:t>
+      </w:r>
+      <w:r>
+        <w:rPr>
+          <w:rFonts w:ascii="Gisha" w:hAnsi="Gisha" w:cs="Gisha"/>
+          <w:sz w:val="18"/>
+          <w:szCs w:val="18"/>
+        </w:rPr>
+        <w:t xml:space="preserve"> ongeveer</w:t>
+      </w:r>
+      <w:r>
+        <w:rPr>
+          <w:rFonts w:ascii="Gisha" w:hAnsi="Gisha" w:cs="Gisha"/>
+          <w:sz w:val="18"/>
+          <w:szCs w:val="18"/>
+        </w:rPr>
+        <w:t xml:space="preserve"> 7,5 gemiddeld.</w:t>
+      </w:r>
+    </w:p>
+    <w:p>
+      <w:pPr>
+        <w:spacing w:line="360" w:lineRule="auto"/>
+        <w:rPr>
+          <w:rFonts w:ascii="Gisha" w:hAnsi="Gisha" w:cs="Gisha"/>
+          <w:sz w:val="18"/>
+          <w:szCs w:val="18"/>
+        </w:rPr>
+      </w:pPr>
+      <w:r>
+        <w:rPr>
+          <w:rFonts w:ascii="Gisha" w:hAnsi="Gisha" w:cs="Gisha"/>
+          <w:sz w:val="18"/>
+          <w:szCs w:val="18"/>
+        </w:rPr>
+        <w:t xml:space="preserve">Tot slot is er ook gebruik gemaakt van BeamSearch. BeamSearch leverde eveneens een resultaat van 13 inversies bij het goed zetten van het vliegengenoom. Daarnaast kwam er ook een nóg lagere hoeveelheid totaal verplaatste genen uit, namelijk 111. Omdat BeamSearch een depth-first gericht algoritme is was het wegens de grote rekentijd helaas niet mogelijk om deze ook zodanig vaak uit te voeren dat een statistische analyse op de resultaten zinvol was geweest. </w:t>
+      </w:r>
+    </w:p>
+    <w:p>
+      <w:pPr>
+        <w:rPr>
+          <w:rFonts w:ascii="Gisha" w:hAnsi="Gisha" w:cs="Gisha"/>
+          <w:sz w:val="18"/>
+          <w:szCs w:val="18"/>
+        </w:rPr>
+      </w:pPr>
+      <w:r>
+        <w:rPr>
+          <w:rFonts w:ascii="Gisha" w:hAnsi="Gisha" w:cs="Gisha"/>
+          <w:sz w:val="18"/>
+          <w:szCs w:val="18"/>
+        </w:rPr>
+        <w:br w:type="page"/>
+      </w:r>
+    </w:p>
+    <w:p>
+      <w:pPr>
+        <w:spacing w:line="360" w:lineRule="auto"/>
+        <w:rPr>
+          <w:rFonts w:ascii="Gisha" w:hAnsi="Gisha" w:cs="Gisha"/>
+          <w:sz w:val="18"/>
+          <w:szCs w:val="18"/>
+        </w:rPr>
+      </w:pPr>
     </w:p>
     <w:tbl>
       <w:tblPr>
@@ -1901,6 +2144,8 @@
                 <w:szCs w:val="18"/>
               </w:rPr>
             </w:pPr>
+            <w:bookmarkStart w:id="0" w:name="_GoBack"/>
+            <w:bookmarkEnd w:id="0"/>
             <w:r>
               <w:rPr>
                 <w:rFonts w:ascii="Gisha" w:hAnsi="Gisha" w:cs="Gisha"/>

</xml_diff>

<commit_message>
Verslag resultaten sectie vrijwel klaar
</commit_message>
<xml_diff>
--- a/Fruitvliegen.docx
+++ b/Fruitvliegen.docx
@@ -1468,7 +1468,6 @@
           <w:rFonts w:ascii="Gisha" w:hAnsi="Gisha" w:cs="Gisha"/>
           <w:sz w:val="18"/>
           <w:szCs w:val="18"/>
-          <w:highlight w:val="yellow"/>
         </w:rPr>
         <w:t xml:space="preserve">waardoor </w:t>
       </w:r>
@@ -1478,7 +1477,15 @@
           <w:sz w:val="18"/>
           <w:szCs w:val="18"/>
         </w:rPr>
-        <w:t>de hoop was dat er minder mutaties noodzakelijk zouden zijn om genomen goed te zetten.</w:t>
+        <w:t>de hoop</w:t>
+      </w:r>
+      <w:r>
+        <w:rPr>
+          <w:rFonts w:ascii="Gisha" w:hAnsi="Gisha" w:cs="Gisha"/>
+          <w:sz w:val="18"/>
+          <w:szCs w:val="18"/>
+        </w:rPr>
+        <w:t xml:space="preserve"> was dat er minder mutaties noodzakelijk zouden zijn om genomen goed te zetten.</w:t>
       </w:r>
       <w:r>
         <w:rPr>
@@ -1609,25 +1616,49 @@
           <w:sz w:val="18"/>
           <w:szCs w:val="18"/>
         </w:rPr>
-        <w:t>467**) Omdat de elementscore lager is voor genomen met meer chunks  aaneensluitende getallen, betekent dat dus dat genomen met minder elementen, en dus meer chunks, over het algemeen sneller goed te zetten zouden moeten zijn.</w:t>
-      </w:r>
-    </w:p>
-    <w:p>
-      <w:pPr>
-        <w:spacing w:line="360" w:lineRule="auto"/>
-        <w:rPr>
-          <w:rFonts w:ascii="Gisha" w:hAnsi="Gisha" w:cs="Gisha"/>
-          <w:sz w:val="18"/>
-          <w:szCs w:val="18"/>
-        </w:rPr>
-      </w:pPr>
-      <w:r>
-        <w:rPr>
-          <w:rFonts w:ascii="Gisha" w:hAnsi="Gisha" w:cs="Gisha"/>
-          <w:sz w:val="18"/>
-          <w:szCs w:val="18"/>
-        </w:rPr>
-        <w:t>Met deze kennis in pacht is vervolgens getracht een variantie op een A* algoritme te bouwen. Dit algoritme draagt de naam B* en maakt eveneens gebruik van de elementscore.</w:t>
+        <w:t>453 p &lt; 0.001</w:t>
+      </w:r>
+      <w:r>
+        <w:rPr>
+          <w:rFonts w:ascii="Gisha" w:hAnsi="Gisha" w:cs="Gisha"/>
+          <w:sz w:val="18"/>
+          <w:szCs w:val="18"/>
+        </w:rPr>
+        <w:t>) Omdat de elementscore lager is voor genomen met meer chunks  aaneensluitende getallen, betekent dat dus dat genomen met minder elementen, en dus meer chunks, over het algemeen sneller goed te zetten zouden moeten zijn.</w:t>
+      </w:r>
+    </w:p>
+    <w:p>
+      <w:pPr>
+        <w:spacing w:line="360" w:lineRule="auto"/>
+        <w:rPr>
+          <w:rFonts w:ascii="Gisha" w:hAnsi="Gisha" w:cs="Gisha"/>
+          <w:sz w:val="18"/>
+          <w:szCs w:val="18"/>
+        </w:rPr>
+      </w:pPr>
+      <w:r>
+        <w:rPr>
+          <w:rFonts w:ascii="Gisha" w:hAnsi="Gisha" w:cs="Gisha"/>
+          <w:sz w:val="18"/>
+          <w:szCs w:val="18"/>
+        </w:rPr>
+        <w:t>Met deze kennis in pacht is vervolgens getracht een variantie op een A* algoritme te bouwen.</w:t>
+      </w:r>
+      <w:r>
+        <w:rPr>
+          <w:rFonts w:ascii="Gisha" w:hAnsi="Gisha" w:cs="Gisha"/>
+          <w:sz w:val="18"/>
+          <w:szCs w:val="18"/>
+        </w:rPr>
+        <w:t xml:space="preserve"> Dit algoritme draagt de naam EditStar</w:t>
+      </w:r>
+      <w:r>
+        <w:rPr>
+          <w:rFonts w:ascii="Gisha" w:hAnsi="Gisha" w:cs="Gisha"/>
+          <w:sz w:val="18"/>
+          <w:szCs w:val="18"/>
+        </w:rPr>
+        <w:t xml:space="preserve"> en maakt eveneens gebruik van de elementscore.</w:t>
       </w:r>
       <w:r>
         <w:rPr>
@@ -1780,20 +1811,23 @@
     </w:p>
     <w:p>
       <w:pPr>
-        <w:rPr>
-          <w:rFonts w:ascii="Gisha" w:hAnsi="Gisha" w:cs="Gisha"/>
-          <w:sz w:val="18"/>
-          <w:szCs w:val="18"/>
-        </w:rPr>
-      </w:pPr>
-      <w:r>
-        <w:rPr>
-          <w:rFonts w:ascii="Gisha" w:hAnsi="Gisha" w:cs="Gisha"/>
-          <w:sz w:val="18"/>
-          <w:szCs w:val="18"/>
-        </w:rPr>
-        <w:br w:type="page"/>
-      </w:r>
+        <w:spacing w:line="360" w:lineRule="auto"/>
+        <w:rPr>
+          <w:rFonts w:ascii="Gisha" w:hAnsi="Gisha" w:cs="Gisha"/>
+          <w:sz w:val="18"/>
+          <w:szCs w:val="18"/>
+        </w:rPr>
+      </w:pPr>
+    </w:p>
+    <w:p>
+      <w:pPr>
+        <w:spacing w:line="360" w:lineRule="auto"/>
+        <w:rPr>
+          <w:rFonts w:ascii="Gisha" w:hAnsi="Gisha" w:cs="Gisha"/>
+          <w:sz w:val="18"/>
+          <w:szCs w:val="18"/>
+        </w:rPr>
+      </w:pPr>
     </w:p>
     <w:p>
       <w:pPr>
@@ -1809,14 +1843,14 @@
       <w:tblPr>
         <w:tblStyle w:val="TableGrid"/>
         <w:tblpPr w:leftFromText="141" w:rightFromText="141" w:vertAnchor="text" w:horzAnchor="margin" w:tblpY="425"/>
-        <w:tblW w:w="0" w:type="auto"/>
+        <w:tblW w:w="9322" w:type="dxa"/>
         <w:tblLook w:val="04A0" w:firstRow="1" w:lastRow="0" w:firstColumn="1" w:lastColumn="0" w:noHBand="0" w:noVBand="1"/>
       </w:tblPr>
       <w:tblGrid>
         <w:gridCol w:w="2303"/>
         <w:gridCol w:w="2303"/>
         <w:gridCol w:w="2590"/>
-        <w:gridCol w:w="2016"/>
+        <w:gridCol w:w="2126"/>
       </w:tblGrid>
       <w:tr>
         <w:tc>
@@ -1828,8 +1862,9 @@
               <w:spacing w:line="360" w:lineRule="auto"/>
               <w:rPr>
                 <w:rFonts w:ascii="Gisha" w:hAnsi="Gisha" w:cs="Gisha"/>
-                <w:sz w:val="16"/>
-                <w:szCs w:val="18"/>
+                <w:sz w:val="24"/>
+                <w:szCs w:val="18"/>
+                <w:vertAlign w:val="subscript"/>
               </w:rPr>
             </w:pPr>
           </w:p>
@@ -1844,16 +1879,18 @@
               <w:rPr>
                 <w:rFonts w:ascii="Gisha" w:hAnsi="Gisha" w:cs="Gisha"/>
                 <w:b/>
-                <w:sz w:val="16"/>
-                <w:szCs w:val="18"/>
+                <w:sz w:val="24"/>
+                <w:szCs w:val="18"/>
+                <w:vertAlign w:val="subscript"/>
               </w:rPr>
             </w:pPr>
             <w:r>
               <w:rPr>
                 <w:rFonts w:ascii="Gisha" w:hAnsi="Gisha" w:cs="Gisha"/>
                 <w:b/>
-                <w:sz w:val="16"/>
-                <w:szCs w:val="18"/>
+                <w:sz w:val="24"/>
+                <w:szCs w:val="18"/>
+                <w:vertAlign w:val="subscript"/>
               </w:rPr>
               <w:t>Aantal inversies</w:t>
             </w:r>
@@ -1869,16 +1906,18 @@
               <w:rPr>
                 <w:rFonts w:ascii="Gisha" w:hAnsi="Gisha" w:cs="Gisha"/>
                 <w:b/>
-                <w:sz w:val="16"/>
-                <w:szCs w:val="18"/>
+                <w:sz w:val="24"/>
+                <w:szCs w:val="18"/>
+                <w:vertAlign w:val="subscript"/>
               </w:rPr>
             </w:pPr>
             <w:r>
               <w:rPr>
                 <w:rFonts w:ascii="Gisha" w:hAnsi="Gisha" w:cs="Gisha"/>
                 <w:b/>
-                <w:sz w:val="16"/>
-                <w:szCs w:val="18"/>
+                <w:sz w:val="24"/>
+                <w:szCs w:val="18"/>
+                <w:vertAlign w:val="subscript"/>
               </w:rPr>
               <w:t>Gem. grootte inversies</w:t>
             </w:r>
@@ -1886,7 +1925,7 @@
         </w:tc>
         <w:tc>
           <w:tcPr>
-            <w:tcW w:w="2016" w:type="dxa"/>
+            <w:tcW w:w="2126" w:type="dxa"/>
           </w:tcPr>
           <w:p>
             <w:pPr>
@@ -1894,16 +1933,18 @@
               <w:rPr>
                 <w:rFonts w:ascii="Gisha" w:hAnsi="Gisha" w:cs="Gisha"/>
                 <w:b/>
-                <w:sz w:val="16"/>
-                <w:szCs w:val="18"/>
+                <w:sz w:val="24"/>
+                <w:szCs w:val="18"/>
+                <w:vertAlign w:val="subscript"/>
               </w:rPr>
             </w:pPr>
             <w:r>
               <w:rPr>
                 <w:rFonts w:ascii="Gisha" w:hAnsi="Gisha" w:cs="Gisha"/>
                 <w:b/>
-                <w:sz w:val="16"/>
-                <w:szCs w:val="18"/>
+                <w:sz w:val="24"/>
+                <w:szCs w:val="18"/>
+                <w:vertAlign w:val="subscript"/>
               </w:rPr>
               <w:t>Genen verplaatst</w:t>
             </w:r>
@@ -1924,87 +1965,965 @@
               <w:rPr>
                 <w:rFonts w:ascii="Gisha" w:hAnsi="Gisha" w:cs="Gisha"/>
                 <w:b/>
-                <w:sz w:val="16"/>
-                <w:szCs w:val="18"/>
-              </w:rPr>
-            </w:pPr>
-            <w:r>
+                <w:sz w:val="24"/>
+                <w:szCs w:val="18"/>
+                <w:vertAlign w:val="subscript"/>
+              </w:rPr>
+            </w:pPr>
+            <w:r>
+              <w:rPr>
+                <w:rFonts w:ascii="Gisha" w:hAnsi="Gisha" w:cs="Gisha"/>
+                <w:b/>
+                <w:sz w:val="24"/>
+                <w:szCs w:val="18"/>
+                <w:vertAlign w:val="subscript"/>
+              </w:rPr>
+              <w:t>FindAndSwap</w:t>
+            </w:r>
+          </w:p>
+        </w:tc>
+        <w:tc>
+          <w:tcPr>
+            <w:tcW w:w="2303" w:type="dxa"/>
+          </w:tcPr>
+          <w:p>
+            <w:pPr>
+              <w:spacing w:line="360" w:lineRule="auto"/>
+              <w:rPr>
+                <w:rFonts w:ascii="Gisha" w:hAnsi="Gisha" w:cs="Gisha"/>
+                <w:sz w:val="24"/>
+                <w:szCs w:val="18"/>
+                <w:vertAlign w:val="subscript"/>
+              </w:rPr>
+            </w:pPr>
+            <w:r>
+              <w:rPr>
+                <w:rFonts w:ascii="Gisha" w:hAnsi="Gisha" w:cs="Gisha"/>
+                <w:sz w:val="24"/>
+                <w:szCs w:val="18"/>
+                <w:vertAlign w:val="subscript"/>
+              </w:rPr>
+              <w:t>18</w:t>
+            </w:r>
+          </w:p>
+        </w:tc>
+        <w:tc>
+          <w:tcPr>
+            <w:tcW w:w="2590" w:type="dxa"/>
+          </w:tcPr>
+          <w:p>
+            <w:pPr>
+              <w:spacing w:line="360" w:lineRule="auto"/>
+              <w:rPr>
+                <w:rFonts w:ascii="Gisha" w:hAnsi="Gisha" w:cs="Gisha"/>
+                <w:sz w:val="24"/>
+                <w:szCs w:val="18"/>
+                <w:vertAlign w:val="subscript"/>
+              </w:rPr>
+            </w:pPr>
+            <w:r>
+              <w:rPr>
+                <w:rFonts w:ascii="Gisha" w:hAnsi="Gisha" w:cs="Gisha"/>
+                <w:sz w:val="24"/>
+                <w:szCs w:val="18"/>
+                <w:vertAlign w:val="subscript"/>
+              </w:rPr>
+              <w:t>8</w:t>
+            </w:r>
+          </w:p>
+        </w:tc>
+        <w:tc>
+          <w:tcPr>
+            <w:tcW w:w="2126" w:type="dxa"/>
+          </w:tcPr>
+          <w:p>
+            <w:pPr>
+              <w:spacing w:line="360" w:lineRule="auto"/>
+              <w:rPr>
+                <w:rFonts w:ascii="Gisha" w:hAnsi="Gisha" w:cs="Gisha"/>
+                <w:sz w:val="24"/>
+                <w:szCs w:val="18"/>
+                <w:vertAlign w:val="subscript"/>
+              </w:rPr>
+            </w:pPr>
+            <w:r>
+              <w:rPr>
+                <w:rFonts w:ascii="Gisha" w:hAnsi="Gisha" w:cs="Gisha"/>
+                <w:sz w:val="24"/>
+                <w:szCs w:val="18"/>
+                <w:vertAlign w:val="subscript"/>
+              </w:rPr>
+              <w:t>147</w:t>
+            </w:r>
+          </w:p>
+        </w:tc>
+      </w:tr>
+      <w:tr>
+        <w:tc>
+          <w:tcPr>
+            <w:tcW w:w="2303" w:type="dxa"/>
+          </w:tcPr>
+          <w:p>
+            <w:pPr>
+              <w:spacing w:line="360" w:lineRule="auto"/>
+              <w:rPr>
+                <w:rFonts w:ascii="Gisha" w:hAnsi="Gisha" w:cs="Gisha"/>
+                <w:b/>
+                <w:sz w:val="24"/>
+                <w:szCs w:val="18"/>
+                <w:vertAlign w:val="subscript"/>
+              </w:rPr>
+            </w:pPr>
+            <w:r>
+              <w:rPr>
+                <w:rFonts w:ascii="Gisha" w:hAnsi="Gisha" w:cs="Gisha"/>
+                <w:b/>
+                <w:sz w:val="24"/>
+                <w:szCs w:val="18"/>
+                <w:vertAlign w:val="subscript"/>
+              </w:rPr>
+              <w:t>FindAndSwapRev</w:t>
+            </w:r>
+          </w:p>
+        </w:tc>
+        <w:tc>
+          <w:tcPr>
+            <w:tcW w:w="2303" w:type="dxa"/>
+          </w:tcPr>
+          <w:p>
+            <w:pPr>
+              <w:spacing w:line="360" w:lineRule="auto"/>
+              <w:rPr>
+                <w:rFonts w:ascii="Gisha" w:hAnsi="Gisha" w:cs="Gisha"/>
+                <w:sz w:val="24"/>
+                <w:szCs w:val="18"/>
+                <w:vertAlign w:val="subscript"/>
+              </w:rPr>
+            </w:pPr>
+            <w:r>
+              <w:rPr>
+                <w:rFonts w:ascii="Gisha" w:hAnsi="Gisha" w:cs="Gisha"/>
+                <w:sz w:val="24"/>
+                <w:szCs w:val="18"/>
+                <w:vertAlign w:val="subscript"/>
+              </w:rPr>
+              <w:t>16</w:t>
+            </w:r>
+          </w:p>
+        </w:tc>
+        <w:tc>
+          <w:tcPr>
+            <w:tcW w:w="2590" w:type="dxa"/>
+          </w:tcPr>
+          <w:p>
+            <w:pPr>
+              <w:spacing w:line="360" w:lineRule="auto"/>
+              <w:rPr>
+                <w:rFonts w:ascii="Gisha" w:hAnsi="Gisha" w:cs="Gisha"/>
+                <w:sz w:val="24"/>
+                <w:szCs w:val="18"/>
+                <w:vertAlign w:val="subscript"/>
+              </w:rPr>
+            </w:pPr>
+            <w:r>
+              <w:rPr>
+                <w:rFonts w:ascii="Gisha" w:hAnsi="Gisha" w:cs="Gisha"/>
+                <w:sz w:val="24"/>
+                <w:szCs w:val="18"/>
+                <w:vertAlign w:val="subscript"/>
+              </w:rPr>
+              <w:t>10</w:t>
+            </w:r>
+          </w:p>
+        </w:tc>
+        <w:tc>
+          <w:tcPr>
+            <w:tcW w:w="2126" w:type="dxa"/>
+          </w:tcPr>
+          <w:p>
+            <w:pPr>
+              <w:spacing w:line="360" w:lineRule="auto"/>
+              <w:rPr>
+                <w:rFonts w:ascii="Gisha" w:hAnsi="Gisha" w:cs="Gisha"/>
+                <w:sz w:val="24"/>
+                <w:szCs w:val="18"/>
+                <w:vertAlign w:val="subscript"/>
+              </w:rPr>
+            </w:pPr>
+            <w:r>
+              <w:rPr>
+                <w:rFonts w:ascii="Gisha" w:hAnsi="Gisha" w:cs="Gisha"/>
+                <w:sz w:val="24"/>
+                <w:szCs w:val="18"/>
+                <w:vertAlign w:val="subscript"/>
+              </w:rPr>
+              <w:t>161</w:t>
+            </w:r>
+          </w:p>
+        </w:tc>
+      </w:tr>
+      <w:tr>
+        <w:tc>
+          <w:tcPr>
+            <w:tcW w:w="2303" w:type="dxa"/>
+          </w:tcPr>
+          <w:p>
+            <w:pPr>
+              <w:spacing w:line="360" w:lineRule="auto"/>
+              <w:rPr>
+                <w:rFonts w:ascii="Gisha" w:hAnsi="Gisha" w:cs="Gisha"/>
+                <w:b/>
+                <w:sz w:val="24"/>
+                <w:szCs w:val="18"/>
+                <w:vertAlign w:val="subscript"/>
+              </w:rPr>
+            </w:pPr>
+            <w:r>
+              <w:rPr>
+                <w:rFonts w:ascii="Gisha" w:hAnsi="Gisha" w:cs="Gisha"/>
+                <w:b/>
+                <w:sz w:val="24"/>
+                <w:szCs w:val="18"/>
+                <w:vertAlign w:val="subscript"/>
+              </w:rPr>
+              <w:t>FindAndSwapIteratief</w:t>
+            </w:r>
+          </w:p>
+        </w:tc>
+        <w:tc>
+          <w:tcPr>
+            <w:tcW w:w="2303" w:type="dxa"/>
+          </w:tcPr>
+          <w:p>
+            <w:pPr>
+              <w:spacing w:line="360" w:lineRule="auto"/>
+              <w:rPr>
+                <w:rFonts w:ascii="Gisha" w:hAnsi="Gisha" w:cs="Gisha"/>
+                <w:sz w:val="24"/>
+                <w:szCs w:val="18"/>
+                <w:vertAlign w:val="subscript"/>
+              </w:rPr>
+            </w:pPr>
+            <w:r>
+              <w:rPr>
+                <w:rFonts w:ascii="Gisha" w:hAnsi="Gisha" w:cs="Gisha"/>
+                <w:sz w:val="24"/>
+                <w:szCs w:val="18"/>
+                <w:vertAlign w:val="subscript"/>
+              </w:rPr>
+              <w:t>17</w:t>
+            </w:r>
+          </w:p>
+        </w:tc>
+        <w:tc>
+          <w:tcPr>
+            <w:tcW w:w="2590" w:type="dxa"/>
+          </w:tcPr>
+          <w:p>
+            <w:pPr>
+              <w:spacing w:line="360" w:lineRule="auto"/>
+              <w:rPr>
+                <w:rFonts w:ascii="Gisha" w:hAnsi="Gisha" w:cs="Gisha"/>
+                <w:sz w:val="24"/>
+                <w:szCs w:val="18"/>
+                <w:vertAlign w:val="subscript"/>
+              </w:rPr>
+            </w:pPr>
+            <w:r>
+              <w:rPr>
+                <w:rFonts w:ascii="Gisha" w:hAnsi="Gisha" w:cs="Gisha"/>
+                <w:sz w:val="24"/>
+                <w:szCs w:val="18"/>
+                <w:vertAlign w:val="subscript"/>
+              </w:rPr>
+              <w:t>11</w:t>
+            </w:r>
+          </w:p>
+        </w:tc>
+        <w:tc>
+          <w:tcPr>
+            <w:tcW w:w="2126" w:type="dxa"/>
+          </w:tcPr>
+          <w:p>
+            <w:pPr>
+              <w:spacing w:line="360" w:lineRule="auto"/>
+              <w:rPr>
+                <w:rFonts w:ascii="Gisha" w:hAnsi="Gisha" w:cs="Gisha"/>
+                <w:sz w:val="24"/>
+                <w:szCs w:val="18"/>
+                <w:vertAlign w:val="subscript"/>
+              </w:rPr>
+            </w:pPr>
+            <w:r>
+              <w:rPr>
+                <w:rFonts w:ascii="Gisha" w:hAnsi="Gisha" w:cs="Gisha"/>
+                <w:sz w:val="24"/>
+                <w:szCs w:val="18"/>
+                <w:vertAlign w:val="subscript"/>
+              </w:rPr>
+              <w:t>187</w:t>
+            </w:r>
+          </w:p>
+        </w:tc>
+      </w:tr>
+      <w:tr>
+        <w:tc>
+          <w:tcPr>
+            <w:tcW w:w="2303" w:type="dxa"/>
+          </w:tcPr>
+          <w:p>
+            <w:pPr>
+              <w:spacing w:line="360" w:lineRule="auto"/>
+              <w:rPr>
+                <w:rFonts w:ascii="Gisha" w:hAnsi="Gisha" w:cs="Gisha"/>
+                <w:b/>
+                <w:sz w:val="24"/>
+                <w:szCs w:val="18"/>
+                <w:vertAlign w:val="subscript"/>
+              </w:rPr>
+            </w:pPr>
+            <w:r>
+              <w:rPr>
+                <w:rFonts w:ascii="Gisha" w:hAnsi="Gisha" w:cs="Gisha"/>
+                <w:b/>
+                <w:sz w:val="24"/>
+                <w:szCs w:val="18"/>
+                <w:vertAlign w:val="subscript"/>
+              </w:rPr>
+              <w:t>FindAndSwapLoHi</w:t>
+            </w:r>
+          </w:p>
+        </w:tc>
+        <w:tc>
+          <w:tcPr>
+            <w:tcW w:w="2303" w:type="dxa"/>
+          </w:tcPr>
+          <w:p>
+            <w:pPr>
+              <w:spacing w:line="360" w:lineRule="auto"/>
+              <w:rPr>
+                <w:rFonts w:ascii="Gisha" w:hAnsi="Gisha" w:cs="Gisha"/>
+                <w:sz w:val="24"/>
+                <w:szCs w:val="18"/>
+                <w:vertAlign w:val="subscript"/>
+              </w:rPr>
+            </w:pPr>
+            <w:r>
+              <w:rPr>
+                <w:rFonts w:ascii="Gisha" w:hAnsi="Gisha" w:cs="Gisha"/>
+                <w:sz w:val="24"/>
+                <w:szCs w:val="18"/>
+                <w:vertAlign w:val="subscript"/>
+              </w:rPr>
+              <w:t>18</w:t>
+            </w:r>
+          </w:p>
+        </w:tc>
+        <w:tc>
+          <w:tcPr>
+            <w:tcW w:w="2590" w:type="dxa"/>
+          </w:tcPr>
+          <w:p>
+            <w:pPr>
+              <w:spacing w:line="360" w:lineRule="auto"/>
+              <w:rPr>
+                <w:rFonts w:ascii="Gisha" w:hAnsi="Gisha" w:cs="Gisha"/>
+                <w:sz w:val="24"/>
+                <w:szCs w:val="18"/>
+                <w:vertAlign w:val="subscript"/>
+              </w:rPr>
+            </w:pPr>
+            <w:r>
+              <w:rPr>
+                <w:rFonts w:ascii="Gisha" w:hAnsi="Gisha" w:cs="Gisha"/>
+                <w:sz w:val="24"/>
+                <w:szCs w:val="18"/>
+                <w:vertAlign w:val="subscript"/>
+              </w:rPr>
+              <w:t>10</w:t>
+            </w:r>
+          </w:p>
+        </w:tc>
+        <w:tc>
+          <w:tcPr>
+            <w:tcW w:w="2126" w:type="dxa"/>
+          </w:tcPr>
+          <w:p>
+            <w:pPr>
+              <w:spacing w:line="360" w:lineRule="auto"/>
+              <w:rPr>
+                <w:rFonts w:ascii="Gisha" w:hAnsi="Gisha" w:cs="Gisha"/>
+                <w:sz w:val="24"/>
+                <w:szCs w:val="18"/>
+                <w:vertAlign w:val="subscript"/>
+              </w:rPr>
+            </w:pPr>
+            <w:r>
+              <w:rPr>
+                <w:rFonts w:ascii="Gisha" w:hAnsi="Gisha" w:cs="Gisha"/>
+                <w:sz w:val="24"/>
+                <w:szCs w:val="18"/>
+                <w:vertAlign w:val="subscript"/>
+              </w:rPr>
+              <w:t>182</w:t>
+            </w:r>
+          </w:p>
+        </w:tc>
+      </w:tr>
+      <w:tr>
+        <w:tc>
+          <w:tcPr>
+            <w:tcW w:w="2303" w:type="dxa"/>
+          </w:tcPr>
+          <w:p>
+            <w:pPr>
+              <w:tabs>
+                <w:tab w:val="left" w:pos="1345"/>
+              </w:tabs>
+              <w:spacing w:line="360" w:lineRule="auto"/>
+              <w:rPr>
+                <w:rFonts w:ascii="Gisha" w:hAnsi="Gisha" w:cs="Gisha"/>
+                <w:b/>
+                <w:sz w:val="24"/>
+                <w:szCs w:val="18"/>
+                <w:vertAlign w:val="subscript"/>
+              </w:rPr>
+            </w:pPr>
+            <w:r>
+              <w:rPr>
+                <w:rFonts w:ascii="Gisha" w:hAnsi="Gisha" w:cs="Gisha"/>
+                <w:b/>
+                <w:sz w:val="24"/>
+                <w:szCs w:val="18"/>
+                <w:vertAlign w:val="subscript"/>
+              </w:rPr>
+              <w:t>ChunkSwap</w:t>
+            </w:r>
+          </w:p>
+        </w:tc>
+        <w:tc>
+          <w:tcPr>
+            <w:tcW w:w="2303" w:type="dxa"/>
+          </w:tcPr>
+          <w:p>
+            <w:pPr>
+              <w:spacing w:line="360" w:lineRule="auto"/>
+              <w:rPr>
+                <w:rFonts w:ascii="Gisha" w:hAnsi="Gisha" w:cs="Gisha"/>
+                <w:sz w:val="24"/>
+                <w:szCs w:val="18"/>
+                <w:vertAlign w:val="subscript"/>
+              </w:rPr>
+            </w:pPr>
+            <w:r>
+              <w:rPr>
+                <w:rFonts w:ascii="Gisha" w:hAnsi="Gisha" w:cs="Gisha"/>
+                <w:sz w:val="24"/>
+                <w:szCs w:val="18"/>
+                <w:vertAlign w:val="subscript"/>
+              </w:rPr>
+              <w:t>18</w:t>
+            </w:r>
+          </w:p>
+        </w:tc>
+        <w:tc>
+          <w:tcPr>
+            <w:tcW w:w="2590" w:type="dxa"/>
+          </w:tcPr>
+          <w:p>
+            <w:pPr>
+              <w:spacing w:line="360" w:lineRule="auto"/>
+              <w:rPr>
+                <w:rFonts w:ascii="Gisha" w:hAnsi="Gisha" w:cs="Gisha"/>
+                <w:sz w:val="24"/>
+                <w:szCs w:val="18"/>
+                <w:vertAlign w:val="subscript"/>
+              </w:rPr>
+            </w:pPr>
+            <w:r>
+              <w:rPr>
+                <w:rFonts w:ascii="Gisha" w:hAnsi="Gisha" w:cs="Gisha"/>
+                <w:sz w:val="24"/>
+                <w:szCs w:val="18"/>
+                <w:vertAlign w:val="subscript"/>
+              </w:rPr>
+              <w:t>7</w:t>
+            </w:r>
+          </w:p>
+        </w:tc>
+        <w:tc>
+          <w:tcPr>
+            <w:tcW w:w="2126" w:type="dxa"/>
+          </w:tcPr>
+          <w:p>
+            <w:pPr>
+              <w:spacing w:line="360" w:lineRule="auto"/>
+              <w:rPr>
+                <w:rFonts w:ascii="Gisha" w:hAnsi="Gisha" w:cs="Gisha"/>
+                <w:sz w:val="24"/>
+                <w:szCs w:val="18"/>
+                <w:vertAlign w:val="subscript"/>
+              </w:rPr>
+            </w:pPr>
+            <w:r>
+              <w:rPr>
+                <w:rFonts w:ascii="Gisha" w:hAnsi="Gisha" w:cs="Gisha"/>
+                <w:sz w:val="24"/>
+                <w:szCs w:val="18"/>
+                <w:vertAlign w:val="subscript"/>
+              </w:rPr>
+              <w:t>132</w:t>
+            </w:r>
+          </w:p>
+        </w:tc>
+      </w:tr>
+      <w:tr>
+        <w:tc>
+          <w:tcPr>
+            <w:tcW w:w="2303" w:type="dxa"/>
+          </w:tcPr>
+          <w:p>
+            <w:pPr>
+              <w:spacing w:line="360" w:lineRule="auto"/>
+              <w:rPr>
+                <w:rFonts w:ascii="Gisha" w:hAnsi="Gisha" w:cs="Gisha"/>
+                <w:b/>
+                <w:sz w:val="24"/>
+                <w:szCs w:val="18"/>
+                <w:vertAlign w:val="subscript"/>
+              </w:rPr>
+            </w:pPr>
+            <w:r>
+              <w:rPr>
+                <w:rFonts w:ascii="Gisha" w:hAnsi="Gisha" w:cs="Gisha"/>
+                <w:b/>
+                <w:sz w:val="24"/>
+                <w:szCs w:val="18"/>
+                <w:vertAlign w:val="subscript"/>
+              </w:rPr>
+              <w:t>Edit</w:t>
+            </w:r>
+            <w:r>
+              <w:rPr>
+                <w:rFonts w:ascii="Gisha" w:hAnsi="Gisha" w:cs="Gisha"/>
+                <w:b/>
+                <w:sz w:val="24"/>
+                <w:szCs w:val="18"/>
+                <w:vertAlign w:val="subscript"/>
+              </w:rPr>
+              <w:t>Star</w:t>
+            </w:r>
+          </w:p>
+        </w:tc>
+        <w:tc>
+          <w:tcPr>
+            <w:tcW w:w="2303" w:type="dxa"/>
+          </w:tcPr>
+          <w:p>
+            <w:pPr>
+              <w:spacing w:line="360" w:lineRule="auto"/>
+              <w:rPr>
+                <w:rFonts w:ascii="Gisha" w:hAnsi="Gisha" w:cs="Gisha"/>
+                <w:sz w:val="24"/>
+                <w:szCs w:val="18"/>
+                <w:vertAlign w:val="subscript"/>
+              </w:rPr>
+            </w:pPr>
+            <w:r>
+              <w:rPr>
+                <w:rFonts w:ascii="Gisha" w:hAnsi="Gisha" w:cs="Gisha"/>
+                <w:sz w:val="24"/>
+                <w:szCs w:val="18"/>
+                <w:vertAlign w:val="subscript"/>
+              </w:rPr>
+              <w:t>13</w:t>
+            </w:r>
+          </w:p>
+        </w:tc>
+        <w:tc>
+          <w:tcPr>
+            <w:tcW w:w="2590" w:type="dxa"/>
+          </w:tcPr>
+          <w:p>
+            <w:pPr>
+              <w:spacing w:line="360" w:lineRule="auto"/>
+              <w:rPr>
+                <w:rFonts w:ascii="Gisha" w:hAnsi="Gisha" w:cs="Gisha"/>
+                <w:sz w:val="24"/>
+                <w:szCs w:val="18"/>
+                <w:vertAlign w:val="subscript"/>
+              </w:rPr>
+            </w:pPr>
+            <w:r>
+              <w:rPr>
+                <w:rFonts w:ascii="Gisha" w:hAnsi="Gisha" w:cs="Gisha"/>
+                <w:sz w:val="24"/>
+                <w:szCs w:val="18"/>
+                <w:vertAlign w:val="subscript"/>
+              </w:rPr>
+              <w:t>9</w:t>
+            </w:r>
+          </w:p>
+        </w:tc>
+        <w:tc>
+          <w:tcPr>
+            <w:tcW w:w="2126" w:type="dxa"/>
+          </w:tcPr>
+          <w:p>
+            <w:pPr>
+              <w:spacing w:line="360" w:lineRule="auto"/>
+              <w:rPr>
+                <w:rFonts w:ascii="Gisha" w:hAnsi="Gisha" w:cs="Gisha"/>
+                <w:sz w:val="24"/>
+                <w:szCs w:val="18"/>
+                <w:vertAlign w:val="subscript"/>
+              </w:rPr>
+            </w:pPr>
+            <w:r>
+              <w:rPr>
+                <w:rFonts w:ascii="Gisha" w:hAnsi="Gisha" w:cs="Gisha"/>
+                <w:sz w:val="24"/>
+                <w:szCs w:val="18"/>
+                <w:vertAlign w:val="subscript"/>
+              </w:rPr>
+              <w:t>122</w:t>
+            </w:r>
+          </w:p>
+        </w:tc>
+      </w:tr>
+      <w:tr>
+        <w:tc>
+          <w:tcPr>
+            <w:tcW w:w="2303" w:type="dxa"/>
+          </w:tcPr>
+          <w:p>
+            <w:pPr>
+              <w:spacing w:line="360" w:lineRule="auto"/>
+              <w:rPr>
+                <w:rFonts w:ascii="Gisha" w:hAnsi="Gisha" w:cs="Gisha"/>
+                <w:b/>
+                <w:sz w:val="24"/>
+                <w:szCs w:val="18"/>
+                <w:vertAlign w:val="subscript"/>
+              </w:rPr>
+            </w:pPr>
+            <w:r>
+              <w:rPr>
+                <w:rFonts w:ascii="Gisha" w:hAnsi="Gisha" w:cs="Gisha"/>
+                <w:b/>
+                <w:sz w:val="24"/>
+                <w:szCs w:val="18"/>
+                <w:vertAlign w:val="subscript"/>
+              </w:rPr>
+              <w:t>BeamSearch</w:t>
+            </w:r>
+          </w:p>
+        </w:tc>
+        <w:tc>
+          <w:tcPr>
+            <w:tcW w:w="2303" w:type="dxa"/>
+          </w:tcPr>
+          <w:p>
+            <w:pPr>
+              <w:spacing w:line="360" w:lineRule="auto"/>
+              <w:rPr>
+                <w:rFonts w:ascii="Gisha" w:hAnsi="Gisha" w:cs="Gisha"/>
+                <w:sz w:val="24"/>
+                <w:szCs w:val="18"/>
+                <w:vertAlign w:val="subscript"/>
+              </w:rPr>
+            </w:pPr>
+            <w:r>
+              <w:rPr>
+                <w:rFonts w:ascii="Gisha" w:hAnsi="Gisha" w:cs="Gisha"/>
+                <w:sz w:val="24"/>
+                <w:szCs w:val="18"/>
+                <w:vertAlign w:val="subscript"/>
+              </w:rPr>
+              <w:t>13</w:t>
+            </w:r>
+          </w:p>
+        </w:tc>
+        <w:tc>
+          <w:tcPr>
+            <w:tcW w:w="2590" w:type="dxa"/>
+          </w:tcPr>
+          <w:p>
+            <w:pPr>
+              <w:spacing w:line="360" w:lineRule="auto"/>
+              <w:rPr>
+                <w:rFonts w:ascii="Gisha" w:hAnsi="Gisha" w:cs="Gisha"/>
+                <w:sz w:val="24"/>
+                <w:szCs w:val="18"/>
+                <w:vertAlign w:val="subscript"/>
+              </w:rPr>
+            </w:pPr>
+            <w:r>
+              <w:rPr>
+                <w:rFonts w:ascii="Gisha" w:hAnsi="Gisha" w:cs="Gisha"/>
+                <w:sz w:val="24"/>
+                <w:szCs w:val="18"/>
+                <w:vertAlign w:val="subscript"/>
+              </w:rPr>
+              <w:t>9</w:t>
+            </w:r>
+          </w:p>
+        </w:tc>
+        <w:tc>
+          <w:tcPr>
+            <w:tcW w:w="2126" w:type="dxa"/>
+          </w:tcPr>
+          <w:p>
+            <w:pPr>
+              <w:spacing w:line="360" w:lineRule="auto"/>
+              <w:rPr>
+                <w:rFonts w:ascii="Gisha" w:hAnsi="Gisha" w:cs="Gisha"/>
+                <w:sz w:val="24"/>
+                <w:szCs w:val="18"/>
+                <w:vertAlign w:val="subscript"/>
+              </w:rPr>
+            </w:pPr>
+            <w:r>
+              <w:rPr>
+                <w:rFonts w:ascii="Gisha" w:hAnsi="Gisha" w:cs="Gisha"/>
+                <w:sz w:val="24"/>
+                <w:szCs w:val="18"/>
+                <w:vertAlign w:val="subscript"/>
+              </w:rPr>
+              <w:t>111</w:t>
+            </w:r>
+          </w:p>
+        </w:tc>
+      </w:tr>
+    </w:tbl>
+    <w:p>
+      <w:pPr>
+        <w:rPr>
+          <w:rFonts w:ascii="Gisha" w:hAnsi="Gisha" w:cs="Gisha"/>
+          <w:sz w:val="18"/>
+          <w:szCs w:val="18"/>
+        </w:rPr>
+      </w:pPr>
+    </w:p>
+    <w:p>
+      <w:pPr>
+        <w:spacing w:line="360" w:lineRule="auto"/>
+        <w:rPr>
+          <w:rFonts w:ascii="Gisha" w:hAnsi="Gisha" w:cs="Gisha"/>
+          <w:szCs w:val="18"/>
+          <w:vertAlign w:val="superscript"/>
+        </w:rPr>
+      </w:pPr>
+      <w:r>
+        <w:rPr>
+          <w:rFonts w:ascii="Gisha" w:hAnsi="Gisha" w:cs="Gisha"/>
+          <w:szCs w:val="18"/>
+          <w:vertAlign w:val="superscript"/>
+        </w:rPr>
+        <w:t>Tabel 1: Overzicht van scores van algoritmes op de fruitvlieg</w:t>
+      </w:r>
+    </w:p>
+    <w:p>
+      <w:pPr>
+        <w:spacing w:line="360" w:lineRule="auto"/>
+        <w:rPr>
+          <w:rFonts w:ascii="Gisha" w:hAnsi="Gisha" w:cs="Gisha"/>
+          <w:szCs w:val="18"/>
+          <w:vertAlign w:val="superscript"/>
+        </w:rPr>
+      </w:pPr>
+      <w:r>
+        <w:rPr>
+          <w:rFonts w:ascii="Gisha" w:hAnsi="Gisha" w:cs="Gisha"/>
+          <w:szCs w:val="18"/>
+          <w:highlight w:val="yellow"/>
+          <w:vertAlign w:val="superscript"/>
+        </w:rPr>
+        <w:t xml:space="preserve">ONDERSTE </w:t>
+      </w:r>
+      <w:bookmarkStart w:id="0" w:name="_GoBack"/>
+      <w:bookmarkEnd w:id="0"/>
+      <w:r>
+        <w:rPr>
+          <w:rFonts w:ascii="Gisha" w:hAnsi="Gisha" w:cs="Gisha"/>
+          <w:szCs w:val="18"/>
+          <w:highlight w:val="yellow"/>
+          <w:vertAlign w:val="superscript"/>
+        </w:rPr>
+        <w:t>TABEL KLOPT NOG NIET BEZIG MET UITZOEKEN WAT NU WELK ALGORITME WAS</w:t>
+      </w:r>
+    </w:p>
+    <w:tbl>
+      <w:tblPr>
+        <w:tblStyle w:val="TableGrid"/>
+        <w:tblW w:w="9322" w:type="dxa"/>
+        <w:tblLook w:val="04A0" w:firstRow="1" w:lastRow="0" w:firstColumn="1" w:lastColumn="0" w:noHBand="0" w:noVBand="1"/>
+      </w:tblPr>
+      <w:tblGrid>
+        <w:gridCol w:w="1664"/>
+        <w:gridCol w:w="1737"/>
+        <w:gridCol w:w="1644"/>
+        <w:gridCol w:w="1442"/>
+        <w:gridCol w:w="1508"/>
+        <w:gridCol w:w="1327"/>
+      </w:tblGrid>
+      <w:tr>
+        <w:tc>
+          <w:tcPr>
+            <w:tcW w:w="1664" w:type="dxa"/>
+          </w:tcPr>
+          <w:p>
+            <w:pPr>
+              <w:rPr>
+                <w:rFonts w:ascii="Gisha" w:hAnsi="Gisha" w:cs="Gisha"/>
+                <w:b/>
+                <w:sz w:val="24"/>
+                <w:vertAlign w:val="subscript"/>
+              </w:rPr>
+            </w:pPr>
+          </w:p>
+        </w:tc>
+        <w:tc>
+          <w:tcPr>
+            <w:tcW w:w="1737" w:type="dxa"/>
+          </w:tcPr>
+          <w:p>
+            <w:pPr>
               <w:rPr>
                 <w:rFonts w:ascii="Gisha" w:hAnsi="Gisha" w:cs="Gisha"/>
                 <w:b/>
                 <w:sz w:val="16"/>
-                <w:szCs w:val="18"/>
-              </w:rPr>
-              <w:t>FindAndSwap</w:t>
-            </w:r>
-          </w:p>
-        </w:tc>
-        <w:tc>
-          <w:tcPr>
-            <w:tcW w:w="2303" w:type="dxa"/>
-          </w:tcPr>
-          <w:p>
-            <w:pPr>
-              <w:spacing w:line="360" w:lineRule="auto"/>
-              <w:rPr>
-                <w:rFonts w:ascii="Gisha" w:hAnsi="Gisha" w:cs="Gisha"/>
+              </w:rPr>
+            </w:pPr>
+            <w:r>
+              <w:rPr>
+                <w:rFonts w:ascii="Gisha" w:hAnsi="Gisha" w:cs="Gisha"/>
+                <w:b/>
                 <w:sz w:val="16"/>
-                <w:szCs w:val="18"/>
-              </w:rPr>
-            </w:pPr>
-            <w:r>
-              <w:rPr>
-                <w:rFonts w:ascii="Gisha" w:hAnsi="Gisha" w:cs="Gisha"/>
+              </w:rPr>
+              <w:t>Gemiddelde aantal mutaties</w:t>
+            </w:r>
+          </w:p>
+        </w:tc>
+        <w:tc>
+          <w:tcPr>
+            <w:tcW w:w="1644" w:type="dxa"/>
+          </w:tcPr>
+          <w:p>
+            <w:pPr>
+              <w:rPr>
+                <w:rFonts w:ascii="Gisha" w:hAnsi="Gisha" w:cs="Gisha"/>
+                <w:b/>
                 <w:sz w:val="16"/>
-                <w:szCs w:val="18"/>
-              </w:rPr>
-              <w:t>18</w:t>
-            </w:r>
-          </w:p>
-        </w:tc>
-        <w:tc>
-          <w:tcPr>
-            <w:tcW w:w="2590" w:type="dxa"/>
-          </w:tcPr>
-          <w:p>
-            <w:pPr>
-              <w:spacing w:line="360" w:lineRule="auto"/>
-              <w:rPr>
-                <w:rFonts w:ascii="Gisha" w:hAnsi="Gisha" w:cs="Gisha"/>
+              </w:rPr>
+            </w:pPr>
+            <w:r>
+              <w:rPr>
+                <w:rFonts w:ascii="Gisha" w:hAnsi="Gisha" w:cs="Gisha"/>
+                <w:b/>
                 <w:sz w:val="16"/>
-                <w:szCs w:val="18"/>
-              </w:rPr>
-            </w:pPr>
-            <w:r>
-              <w:rPr>
-                <w:rFonts w:ascii="Gisha" w:hAnsi="Gisha" w:cs="Gisha"/>
+              </w:rPr>
+              <w:t>Minimum aantal mutaties</w:t>
+            </w:r>
+          </w:p>
+        </w:tc>
+        <w:tc>
+          <w:tcPr>
+            <w:tcW w:w="1442" w:type="dxa"/>
+          </w:tcPr>
+          <w:p>
+            <w:pPr>
+              <w:rPr>
+                <w:rFonts w:ascii="Gisha" w:hAnsi="Gisha" w:cs="Gisha"/>
+                <w:b/>
                 <w:sz w:val="16"/>
-                <w:szCs w:val="18"/>
-              </w:rPr>
-              <w:t>8</w:t>
-            </w:r>
-          </w:p>
-        </w:tc>
-        <w:tc>
-          <w:tcPr>
-            <w:tcW w:w="2016" w:type="dxa"/>
-          </w:tcPr>
-          <w:p>
-            <w:pPr>
-              <w:spacing w:line="360" w:lineRule="auto"/>
-              <w:rPr>
-                <w:rFonts w:ascii="Gisha" w:hAnsi="Gisha" w:cs="Gisha"/>
+              </w:rPr>
+            </w:pPr>
+            <w:r>
+              <w:rPr>
+                <w:rFonts w:ascii="Gisha" w:hAnsi="Gisha" w:cs="Gisha"/>
+                <w:b/>
                 <w:sz w:val="16"/>
-                <w:szCs w:val="18"/>
-              </w:rPr>
-            </w:pPr>
-            <w:r>
-              <w:rPr>
-                <w:rFonts w:ascii="Gisha" w:hAnsi="Gisha" w:cs="Gisha"/>
+              </w:rPr>
+              <w:t>Maximum aantal mutaties</w:t>
+            </w:r>
+          </w:p>
+        </w:tc>
+        <w:tc>
+          <w:tcPr>
+            <w:tcW w:w="1508" w:type="dxa"/>
+          </w:tcPr>
+          <w:p>
+            <w:pPr>
+              <w:rPr>
+                <w:rFonts w:ascii="Gisha" w:hAnsi="Gisha" w:cs="Gisha"/>
+                <w:b/>
                 <w:sz w:val="16"/>
-                <w:szCs w:val="18"/>
-              </w:rPr>
-              <w:t>147</w:t>
+              </w:rPr>
+            </w:pPr>
+            <w:r>
+              <w:rPr>
+                <w:rFonts w:ascii="Gisha" w:hAnsi="Gisha" w:cs="Gisha"/>
+                <w:b/>
+                <w:sz w:val="16"/>
+              </w:rPr>
+              <w:t>Gem. grootte</w:t>
+            </w:r>
+          </w:p>
+          <w:p>
+            <w:pPr>
+              <w:rPr>
+                <w:rFonts w:ascii="Gisha" w:hAnsi="Gisha" w:cs="Gisha"/>
+                <w:b/>
+                <w:sz w:val="16"/>
+              </w:rPr>
+            </w:pPr>
+            <w:r>
+              <w:rPr>
+                <w:rFonts w:ascii="Gisha" w:hAnsi="Gisha" w:cs="Gisha"/>
+                <w:b/>
+                <w:sz w:val="16"/>
+              </w:rPr>
+              <w:t>inversies</w:t>
+            </w:r>
+          </w:p>
+        </w:tc>
+        <w:tc>
+          <w:tcPr>
+            <w:tcW w:w="1327" w:type="dxa"/>
+          </w:tcPr>
+          <w:p>
+            <w:pPr>
+              <w:rPr>
+                <w:rFonts w:ascii="Gisha" w:hAnsi="Gisha" w:cs="Gisha"/>
+                <w:b/>
+                <w:sz w:val="16"/>
+              </w:rPr>
+            </w:pPr>
+            <w:r>
+              <w:rPr>
+                <w:rFonts w:ascii="Gisha" w:hAnsi="Gisha" w:cs="Gisha"/>
+                <w:b/>
+                <w:sz w:val="16"/>
+              </w:rPr>
+              <w:t>Gem. aantal</w:t>
+            </w:r>
+          </w:p>
+          <w:p>
+            <w:pPr>
+              <w:rPr>
+                <w:rFonts w:ascii="Gisha" w:hAnsi="Gisha" w:cs="Gisha"/>
+                <w:b/>
+                <w:sz w:val="16"/>
+              </w:rPr>
+            </w:pPr>
+            <w:r>
+              <w:rPr>
+                <w:rFonts w:ascii="Gisha" w:hAnsi="Gisha" w:cs="Gisha"/>
+                <w:b/>
+                <w:sz w:val="16"/>
+              </w:rPr>
+              <w:t xml:space="preserve">genen </w:t>
             </w:r>
           </w:p>
         </w:tc>
@@ -2012,95 +2931,145 @@
       <w:tr>
         <w:tc>
           <w:tcPr>
-            <w:tcW w:w="2303" w:type="dxa"/>
-          </w:tcPr>
-          <w:p>
-            <w:pPr>
-              <w:spacing w:line="360" w:lineRule="auto"/>
+            <w:tcW w:w="1664" w:type="dxa"/>
+          </w:tcPr>
+          <w:p>
+            <w:pPr>
               <w:rPr>
                 <w:rFonts w:ascii="Gisha" w:hAnsi="Gisha" w:cs="Gisha"/>
                 <w:b/>
-                <w:sz w:val="16"/>
-                <w:szCs w:val="18"/>
+                <w:sz w:val="24"/>
+                <w:vertAlign w:val="subscript"/>
               </w:rPr>
             </w:pPr>
             <w:r>
               <w:rPr>
                 <w:rFonts w:ascii="Gisha" w:hAnsi="Gisha" w:cs="Gisha"/>
                 <w:b/>
-                <w:sz w:val="16"/>
-                <w:szCs w:val="18"/>
-              </w:rPr>
-              <w:t>FindAndSwapRev</w:t>
-            </w:r>
-          </w:p>
-        </w:tc>
-        <w:tc>
-          <w:tcPr>
-            <w:tcW w:w="2303" w:type="dxa"/>
-          </w:tcPr>
-          <w:p>
-            <w:pPr>
-              <w:spacing w:line="360" w:lineRule="auto"/>
-              <w:rPr>
-                <w:rFonts w:ascii="Gisha" w:hAnsi="Gisha" w:cs="Gisha"/>
-                <w:sz w:val="16"/>
-                <w:szCs w:val="18"/>
-              </w:rPr>
-            </w:pPr>
-            <w:r>
-              <w:rPr>
-                <w:rFonts w:ascii="Gisha" w:hAnsi="Gisha" w:cs="Gisha"/>
-                <w:sz w:val="16"/>
-                <w:szCs w:val="18"/>
-              </w:rPr>
-              <w:t>16</w:t>
-            </w:r>
-          </w:p>
-        </w:tc>
-        <w:tc>
-          <w:tcPr>
-            <w:tcW w:w="2590" w:type="dxa"/>
-          </w:tcPr>
-          <w:p>
-            <w:pPr>
-              <w:spacing w:line="360" w:lineRule="auto"/>
-              <w:rPr>
-                <w:rFonts w:ascii="Gisha" w:hAnsi="Gisha" w:cs="Gisha"/>
-                <w:sz w:val="16"/>
-                <w:szCs w:val="18"/>
-              </w:rPr>
-            </w:pPr>
-            <w:r>
-              <w:rPr>
-                <w:rFonts w:ascii="Gisha" w:hAnsi="Gisha" w:cs="Gisha"/>
-                <w:sz w:val="16"/>
-                <w:szCs w:val="18"/>
-              </w:rPr>
-              <w:t>10</w:t>
-            </w:r>
-          </w:p>
-        </w:tc>
-        <w:tc>
-          <w:tcPr>
-            <w:tcW w:w="2016" w:type="dxa"/>
-          </w:tcPr>
-          <w:p>
-            <w:pPr>
-              <w:spacing w:line="360" w:lineRule="auto"/>
-              <w:rPr>
-                <w:rFonts w:ascii="Gisha" w:hAnsi="Gisha" w:cs="Gisha"/>
-                <w:sz w:val="16"/>
-                <w:szCs w:val="18"/>
-              </w:rPr>
-            </w:pPr>
-            <w:r>
-              <w:rPr>
-                <w:rFonts w:ascii="Gisha" w:hAnsi="Gisha" w:cs="Gisha"/>
-                <w:sz w:val="16"/>
-                <w:szCs w:val="18"/>
-              </w:rPr>
-              <w:t>161</w:t>
+                <w:sz w:val="24"/>
+                <w:vertAlign w:val="subscript"/>
+              </w:rPr>
+              <w:t>FindAndSwap</w:t>
+            </w:r>
+          </w:p>
+        </w:tc>
+        <w:tc>
+          <w:tcPr>
+            <w:tcW w:w="1737" w:type="dxa"/>
+          </w:tcPr>
+          <w:p>
+            <w:pPr>
+              <w:rPr>
+                <w:rFonts w:ascii="Gisha" w:hAnsi="Gisha" w:cs="Gisha"/>
+                <w:sz w:val="24"/>
+                <w:szCs w:val="24"/>
+                <w:vertAlign w:val="subscript"/>
+              </w:rPr>
+            </w:pPr>
+            <w:r>
+              <w:rPr>
+                <w:rFonts w:ascii="Gisha" w:hAnsi="Gisha" w:cs="Gisha"/>
+                <w:sz w:val="24"/>
+                <w:szCs w:val="24"/>
+                <w:vertAlign w:val="subscript"/>
+              </w:rPr>
+              <w:t>21,14</w:t>
+            </w:r>
+          </w:p>
+        </w:tc>
+        <w:tc>
+          <w:tcPr>
+            <w:tcW w:w="1644" w:type="dxa"/>
+          </w:tcPr>
+          <w:p>
+            <w:pPr>
+              <w:rPr>
+                <w:rFonts w:ascii="Gisha" w:hAnsi="Gisha" w:cs="Gisha"/>
+                <w:sz w:val="24"/>
+                <w:szCs w:val="24"/>
+                <w:vertAlign w:val="subscript"/>
+              </w:rPr>
+            </w:pPr>
+            <w:r>
+              <w:rPr>
+                <w:rFonts w:ascii="Gisha" w:hAnsi="Gisha" w:cs="Gisha"/>
+                <w:sz w:val="24"/>
+                <w:szCs w:val="24"/>
+                <w:vertAlign w:val="subscript"/>
+              </w:rPr>
+              <w:t>15</w:t>
+            </w:r>
+          </w:p>
+        </w:tc>
+        <w:tc>
+          <w:tcPr>
+            <w:tcW w:w="1442" w:type="dxa"/>
+          </w:tcPr>
+          <w:p>
+            <w:pPr>
+              <w:rPr>
+                <w:rFonts w:ascii="Gisha" w:hAnsi="Gisha" w:cs="Gisha"/>
+                <w:sz w:val="24"/>
+                <w:szCs w:val="24"/>
+                <w:vertAlign w:val="subscript"/>
+              </w:rPr>
+            </w:pPr>
+            <w:r>
+              <w:rPr>
+                <w:rFonts w:ascii="Gisha" w:hAnsi="Gisha" w:cs="Gisha"/>
+                <w:sz w:val="24"/>
+                <w:szCs w:val="24"/>
+                <w:vertAlign w:val="subscript"/>
+              </w:rPr>
+              <w:t>24</w:t>
+            </w:r>
+          </w:p>
+        </w:tc>
+        <w:tc>
+          <w:tcPr>
+            <w:tcW w:w="1508" w:type="dxa"/>
+          </w:tcPr>
+          <w:p>
+            <w:pPr>
+              <w:rPr>
+                <w:rFonts w:ascii="Gisha" w:hAnsi="Gisha" w:cs="Gisha"/>
+                <w:sz w:val="24"/>
+                <w:szCs w:val="24"/>
+                <w:vertAlign w:val="subscript"/>
+              </w:rPr>
+            </w:pPr>
+            <w:r>
+              <w:rPr>
+                <w:rFonts w:ascii="Gisha" w:hAnsi="Gisha" w:cs="Gisha"/>
+                <w:sz w:val="24"/>
+                <w:szCs w:val="24"/>
+                <w:vertAlign w:val="subscript"/>
+              </w:rPr>
+              <w:t>7,60</w:t>
+            </w:r>
+          </w:p>
+        </w:tc>
+        <w:tc>
+          <w:tcPr>
+            <w:tcW w:w="1327" w:type="dxa"/>
+          </w:tcPr>
+          <w:p>
+            <w:pPr>
+              <w:rPr>
+                <w:rFonts w:ascii="Gisha" w:hAnsi="Gisha" w:cs="Gisha"/>
+                <w:sz w:val="24"/>
+                <w:szCs w:val="24"/>
+                <w:vertAlign w:val="subscript"/>
+              </w:rPr>
+            </w:pPr>
+            <w:r>
+              <w:rPr>
+                <w:rFonts w:ascii="Gisha" w:hAnsi="Gisha" w:cs="Gisha"/>
+                <w:sz w:val="24"/>
+                <w:szCs w:val="24"/>
+                <w:vertAlign w:val="subscript"/>
+              </w:rPr>
+              <w:t>170,59</w:t>
             </w:r>
           </w:p>
         </w:tc>
@@ -2108,97 +3077,145 @@
       <w:tr>
         <w:tc>
           <w:tcPr>
-            <w:tcW w:w="2303" w:type="dxa"/>
-          </w:tcPr>
-          <w:p>
-            <w:pPr>
-              <w:spacing w:line="360" w:lineRule="auto"/>
+            <w:tcW w:w="1664" w:type="dxa"/>
+          </w:tcPr>
+          <w:p>
+            <w:pPr>
               <w:rPr>
                 <w:rFonts w:ascii="Gisha" w:hAnsi="Gisha" w:cs="Gisha"/>
                 <w:b/>
-                <w:sz w:val="16"/>
-                <w:szCs w:val="18"/>
+                <w:sz w:val="24"/>
+                <w:vertAlign w:val="subscript"/>
               </w:rPr>
             </w:pPr>
             <w:r>
               <w:rPr>
                 <w:rFonts w:ascii="Gisha" w:hAnsi="Gisha" w:cs="Gisha"/>
                 <w:b/>
-                <w:sz w:val="16"/>
-                <w:szCs w:val="18"/>
-              </w:rPr>
-              <w:t>FindAndSwapIteratief</w:t>
-            </w:r>
-          </w:p>
-        </w:tc>
-        <w:tc>
-          <w:tcPr>
-            <w:tcW w:w="2303" w:type="dxa"/>
-          </w:tcPr>
-          <w:p>
-            <w:pPr>
-              <w:spacing w:line="360" w:lineRule="auto"/>
-              <w:rPr>
-                <w:rFonts w:ascii="Gisha" w:hAnsi="Gisha" w:cs="Gisha"/>
-                <w:sz w:val="16"/>
-                <w:szCs w:val="18"/>
-              </w:rPr>
-            </w:pPr>
-            <w:bookmarkStart w:id="0" w:name="_GoBack"/>
-            <w:bookmarkEnd w:id="0"/>
-            <w:r>
-              <w:rPr>
-                <w:rFonts w:ascii="Gisha" w:hAnsi="Gisha" w:cs="Gisha"/>
-                <w:sz w:val="16"/>
-                <w:szCs w:val="18"/>
-              </w:rPr>
-              <w:t>17</w:t>
-            </w:r>
-          </w:p>
-        </w:tc>
-        <w:tc>
-          <w:tcPr>
-            <w:tcW w:w="2590" w:type="dxa"/>
-          </w:tcPr>
-          <w:p>
-            <w:pPr>
-              <w:spacing w:line="360" w:lineRule="auto"/>
-              <w:rPr>
-                <w:rFonts w:ascii="Gisha" w:hAnsi="Gisha" w:cs="Gisha"/>
-                <w:sz w:val="16"/>
-                <w:szCs w:val="18"/>
-              </w:rPr>
-            </w:pPr>
-            <w:r>
-              <w:rPr>
-                <w:rFonts w:ascii="Gisha" w:hAnsi="Gisha" w:cs="Gisha"/>
-                <w:sz w:val="16"/>
-                <w:szCs w:val="18"/>
-              </w:rPr>
-              <w:t>11</w:t>
-            </w:r>
-          </w:p>
-        </w:tc>
-        <w:tc>
-          <w:tcPr>
-            <w:tcW w:w="2016" w:type="dxa"/>
-          </w:tcPr>
-          <w:p>
-            <w:pPr>
-              <w:spacing w:line="360" w:lineRule="auto"/>
-              <w:rPr>
-                <w:rFonts w:ascii="Gisha" w:hAnsi="Gisha" w:cs="Gisha"/>
-                <w:sz w:val="16"/>
-                <w:szCs w:val="18"/>
-              </w:rPr>
-            </w:pPr>
-            <w:r>
-              <w:rPr>
-                <w:rFonts w:ascii="Gisha" w:hAnsi="Gisha" w:cs="Gisha"/>
-                <w:sz w:val="16"/>
-                <w:szCs w:val="18"/>
-              </w:rPr>
-              <w:t>187</w:t>
+                <w:sz w:val="24"/>
+                <w:vertAlign w:val="subscript"/>
+              </w:rPr>
+              <w:t>FindAndSwapRev</w:t>
+            </w:r>
+          </w:p>
+        </w:tc>
+        <w:tc>
+          <w:tcPr>
+            <w:tcW w:w="1737" w:type="dxa"/>
+          </w:tcPr>
+          <w:p>
+            <w:pPr>
+              <w:rPr>
+                <w:rFonts w:ascii="Gisha" w:hAnsi="Gisha" w:cs="Gisha"/>
+                <w:sz w:val="24"/>
+                <w:szCs w:val="24"/>
+                <w:vertAlign w:val="subscript"/>
+              </w:rPr>
+            </w:pPr>
+            <w:r>
+              <w:rPr>
+                <w:rFonts w:ascii="Gisha" w:hAnsi="Gisha" w:cs="Gisha"/>
+                <w:sz w:val="24"/>
+                <w:szCs w:val="24"/>
+                <w:vertAlign w:val="subscript"/>
+              </w:rPr>
+              <w:t>21.14</w:t>
+            </w:r>
+          </w:p>
+        </w:tc>
+        <w:tc>
+          <w:tcPr>
+            <w:tcW w:w="1644" w:type="dxa"/>
+          </w:tcPr>
+          <w:p>
+            <w:pPr>
+              <w:rPr>
+                <w:rFonts w:ascii="Gisha" w:hAnsi="Gisha" w:cs="Gisha"/>
+                <w:sz w:val="24"/>
+                <w:szCs w:val="24"/>
+                <w:vertAlign w:val="subscript"/>
+              </w:rPr>
+            </w:pPr>
+            <w:r>
+              <w:rPr>
+                <w:rFonts w:ascii="Gisha" w:hAnsi="Gisha" w:cs="Gisha"/>
+                <w:sz w:val="24"/>
+                <w:szCs w:val="24"/>
+                <w:vertAlign w:val="subscript"/>
+              </w:rPr>
+              <w:t>14</w:t>
+            </w:r>
+          </w:p>
+        </w:tc>
+        <w:tc>
+          <w:tcPr>
+            <w:tcW w:w="1442" w:type="dxa"/>
+          </w:tcPr>
+          <w:p>
+            <w:pPr>
+              <w:rPr>
+                <w:rFonts w:ascii="Gisha" w:hAnsi="Gisha" w:cs="Gisha"/>
+                <w:sz w:val="24"/>
+                <w:szCs w:val="24"/>
+                <w:vertAlign w:val="subscript"/>
+              </w:rPr>
+            </w:pPr>
+            <w:r>
+              <w:rPr>
+                <w:rFonts w:ascii="Gisha" w:hAnsi="Gisha" w:cs="Gisha"/>
+                <w:sz w:val="24"/>
+                <w:szCs w:val="24"/>
+                <w:vertAlign w:val="subscript"/>
+              </w:rPr>
+              <w:t>24</w:t>
+            </w:r>
+          </w:p>
+        </w:tc>
+        <w:tc>
+          <w:tcPr>
+            <w:tcW w:w="1508" w:type="dxa"/>
+          </w:tcPr>
+          <w:p>
+            <w:pPr>
+              <w:rPr>
+                <w:rFonts w:ascii="Gisha" w:hAnsi="Gisha" w:cs="Gisha"/>
+                <w:sz w:val="24"/>
+                <w:szCs w:val="24"/>
+                <w:vertAlign w:val="subscript"/>
+              </w:rPr>
+            </w:pPr>
+            <w:r>
+              <w:rPr>
+                <w:rFonts w:ascii="Gisha" w:hAnsi="Gisha" w:cs="Gisha"/>
+                <w:sz w:val="24"/>
+                <w:szCs w:val="24"/>
+                <w:vertAlign w:val="subscript"/>
+              </w:rPr>
+              <w:t>7,63</w:t>
+            </w:r>
+          </w:p>
+        </w:tc>
+        <w:tc>
+          <w:tcPr>
+            <w:tcW w:w="1327" w:type="dxa"/>
+          </w:tcPr>
+          <w:p>
+            <w:pPr>
+              <w:rPr>
+                <w:rFonts w:ascii="Gisha" w:hAnsi="Gisha" w:cs="Gisha"/>
+                <w:sz w:val="24"/>
+                <w:szCs w:val="24"/>
+                <w:vertAlign w:val="subscript"/>
+              </w:rPr>
+            </w:pPr>
+            <w:r>
+              <w:rPr>
+                <w:rFonts w:ascii="Gisha" w:hAnsi="Gisha" w:cs="Gisha"/>
+                <w:sz w:val="24"/>
+                <w:szCs w:val="24"/>
+                <w:vertAlign w:val="subscript"/>
+              </w:rPr>
+              <w:t>170,97</w:t>
             </w:r>
           </w:p>
         </w:tc>
@@ -2206,95 +3223,145 @@
       <w:tr>
         <w:tc>
           <w:tcPr>
-            <w:tcW w:w="2303" w:type="dxa"/>
-          </w:tcPr>
-          <w:p>
-            <w:pPr>
-              <w:spacing w:line="360" w:lineRule="auto"/>
+            <w:tcW w:w="1664" w:type="dxa"/>
+          </w:tcPr>
+          <w:p>
+            <w:pPr>
               <w:rPr>
                 <w:rFonts w:ascii="Gisha" w:hAnsi="Gisha" w:cs="Gisha"/>
                 <w:b/>
-                <w:sz w:val="16"/>
-                <w:szCs w:val="18"/>
+                <w:sz w:val="24"/>
+                <w:vertAlign w:val="subscript"/>
               </w:rPr>
             </w:pPr>
             <w:r>
               <w:rPr>
                 <w:rFonts w:ascii="Gisha" w:hAnsi="Gisha" w:cs="Gisha"/>
                 <w:b/>
-                <w:sz w:val="16"/>
-                <w:szCs w:val="18"/>
-              </w:rPr>
-              <w:t>FindAndSwapLoHi</w:t>
-            </w:r>
-          </w:p>
-        </w:tc>
-        <w:tc>
-          <w:tcPr>
-            <w:tcW w:w="2303" w:type="dxa"/>
-          </w:tcPr>
-          <w:p>
-            <w:pPr>
-              <w:spacing w:line="360" w:lineRule="auto"/>
-              <w:rPr>
-                <w:rFonts w:ascii="Gisha" w:hAnsi="Gisha" w:cs="Gisha"/>
-                <w:sz w:val="16"/>
-                <w:szCs w:val="18"/>
-              </w:rPr>
-            </w:pPr>
-            <w:r>
-              <w:rPr>
-                <w:rFonts w:ascii="Gisha" w:hAnsi="Gisha" w:cs="Gisha"/>
-                <w:sz w:val="16"/>
-                <w:szCs w:val="18"/>
-              </w:rPr>
-              <w:t>18</w:t>
-            </w:r>
-          </w:p>
-        </w:tc>
-        <w:tc>
-          <w:tcPr>
-            <w:tcW w:w="2590" w:type="dxa"/>
-          </w:tcPr>
-          <w:p>
-            <w:pPr>
-              <w:spacing w:line="360" w:lineRule="auto"/>
-              <w:rPr>
-                <w:rFonts w:ascii="Gisha" w:hAnsi="Gisha" w:cs="Gisha"/>
-                <w:sz w:val="16"/>
-                <w:szCs w:val="18"/>
-              </w:rPr>
-            </w:pPr>
-            <w:r>
-              <w:rPr>
-                <w:rFonts w:ascii="Gisha" w:hAnsi="Gisha" w:cs="Gisha"/>
-                <w:sz w:val="16"/>
-                <w:szCs w:val="18"/>
-              </w:rPr>
-              <w:t>10</w:t>
-            </w:r>
-          </w:p>
-        </w:tc>
-        <w:tc>
-          <w:tcPr>
-            <w:tcW w:w="2016" w:type="dxa"/>
-          </w:tcPr>
-          <w:p>
-            <w:pPr>
-              <w:spacing w:line="360" w:lineRule="auto"/>
-              <w:rPr>
-                <w:rFonts w:ascii="Gisha" w:hAnsi="Gisha" w:cs="Gisha"/>
-                <w:sz w:val="16"/>
-                <w:szCs w:val="18"/>
-              </w:rPr>
-            </w:pPr>
-            <w:r>
-              <w:rPr>
-                <w:rFonts w:ascii="Gisha" w:hAnsi="Gisha" w:cs="Gisha"/>
-                <w:sz w:val="16"/>
-                <w:szCs w:val="18"/>
-              </w:rPr>
-              <w:t>182</w:t>
+                <w:sz w:val="24"/>
+                <w:vertAlign w:val="subscript"/>
+              </w:rPr>
+              <w:t>FindAndSwapIter.</w:t>
+            </w:r>
+          </w:p>
+        </w:tc>
+        <w:tc>
+          <w:tcPr>
+            <w:tcW w:w="1737" w:type="dxa"/>
+          </w:tcPr>
+          <w:p>
+            <w:pPr>
+              <w:rPr>
+                <w:rFonts w:ascii="Gisha" w:hAnsi="Gisha" w:cs="Gisha"/>
+                <w:sz w:val="24"/>
+                <w:szCs w:val="24"/>
+                <w:vertAlign w:val="subscript"/>
+              </w:rPr>
+            </w:pPr>
+            <w:r>
+              <w:rPr>
+                <w:rFonts w:ascii="Gisha" w:hAnsi="Gisha" w:cs="Gisha"/>
+                <w:sz w:val="24"/>
+                <w:szCs w:val="24"/>
+                <w:vertAlign w:val="subscript"/>
+              </w:rPr>
+              <w:t>21,15</w:t>
+            </w:r>
+          </w:p>
+        </w:tc>
+        <w:tc>
+          <w:tcPr>
+            <w:tcW w:w="1644" w:type="dxa"/>
+          </w:tcPr>
+          <w:p>
+            <w:pPr>
+              <w:rPr>
+                <w:rFonts w:ascii="Gisha" w:hAnsi="Gisha" w:cs="Gisha"/>
+                <w:sz w:val="24"/>
+                <w:szCs w:val="24"/>
+                <w:vertAlign w:val="subscript"/>
+              </w:rPr>
+            </w:pPr>
+            <w:r>
+              <w:rPr>
+                <w:rFonts w:ascii="Gisha" w:hAnsi="Gisha" w:cs="Gisha"/>
+                <w:sz w:val="24"/>
+                <w:szCs w:val="24"/>
+                <w:vertAlign w:val="subscript"/>
+              </w:rPr>
+              <w:t>15</w:t>
+            </w:r>
+          </w:p>
+        </w:tc>
+        <w:tc>
+          <w:tcPr>
+            <w:tcW w:w="1442" w:type="dxa"/>
+          </w:tcPr>
+          <w:p>
+            <w:pPr>
+              <w:rPr>
+                <w:rFonts w:ascii="Gisha" w:hAnsi="Gisha" w:cs="Gisha"/>
+                <w:sz w:val="24"/>
+                <w:szCs w:val="24"/>
+                <w:vertAlign w:val="subscript"/>
+              </w:rPr>
+            </w:pPr>
+            <w:r>
+              <w:rPr>
+                <w:rFonts w:ascii="Gisha" w:hAnsi="Gisha" w:cs="Gisha"/>
+                <w:sz w:val="24"/>
+                <w:szCs w:val="24"/>
+                <w:vertAlign w:val="subscript"/>
+              </w:rPr>
+              <w:t>24</w:t>
+            </w:r>
+          </w:p>
+        </w:tc>
+        <w:tc>
+          <w:tcPr>
+            <w:tcW w:w="1508" w:type="dxa"/>
+          </w:tcPr>
+          <w:p>
+            <w:pPr>
+              <w:rPr>
+                <w:rFonts w:ascii="Gisha" w:hAnsi="Gisha" w:cs="Gisha"/>
+                <w:sz w:val="24"/>
+                <w:szCs w:val="24"/>
+                <w:vertAlign w:val="subscript"/>
+              </w:rPr>
+            </w:pPr>
+            <w:r>
+              <w:rPr>
+                <w:rFonts w:ascii="Gisha" w:hAnsi="Gisha" w:cs="Gisha"/>
+                <w:sz w:val="24"/>
+                <w:szCs w:val="24"/>
+                <w:vertAlign w:val="subscript"/>
+              </w:rPr>
+              <w:t>7,62</w:t>
+            </w:r>
+          </w:p>
+        </w:tc>
+        <w:tc>
+          <w:tcPr>
+            <w:tcW w:w="1327" w:type="dxa"/>
+          </w:tcPr>
+          <w:p>
+            <w:pPr>
+              <w:rPr>
+                <w:rFonts w:ascii="Gisha" w:hAnsi="Gisha" w:cs="Gisha"/>
+                <w:sz w:val="24"/>
+                <w:szCs w:val="24"/>
+                <w:vertAlign w:val="subscript"/>
+              </w:rPr>
+            </w:pPr>
+            <w:r>
+              <w:rPr>
+                <w:rFonts w:ascii="Gisha" w:hAnsi="Gisha" w:cs="Gisha"/>
+                <w:sz w:val="24"/>
+                <w:szCs w:val="24"/>
+                <w:vertAlign w:val="subscript"/>
+              </w:rPr>
+              <w:t>170,84</w:t>
             </w:r>
           </w:p>
         </w:tc>
@@ -2302,95 +3369,145 @@
       <w:tr>
         <w:tc>
           <w:tcPr>
-            <w:tcW w:w="2303" w:type="dxa"/>
-          </w:tcPr>
-          <w:p>
-            <w:pPr>
-              <w:spacing w:line="360" w:lineRule="auto"/>
+            <w:tcW w:w="1664" w:type="dxa"/>
+          </w:tcPr>
+          <w:p>
+            <w:pPr>
               <w:rPr>
                 <w:rFonts w:ascii="Gisha" w:hAnsi="Gisha" w:cs="Gisha"/>
                 <w:b/>
-                <w:sz w:val="16"/>
-                <w:szCs w:val="18"/>
+                <w:sz w:val="24"/>
+                <w:vertAlign w:val="subscript"/>
               </w:rPr>
             </w:pPr>
             <w:r>
               <w:rPr>
                 <w:rFonts w:ascii="Gisha" w:hAnsi="Gisha" w:cs="Gisha"/>
                 <w:b/>
-                <w:sz w:val="16"/>
-                <w:szCs w:val="18"/>
-              </w:rPr>
-              <w:t>ChunkSwap</w:t>
-            </w:r>
-          </w:p>
-        </w:tc>
-        <w:tc>
-          <w:tcPr>
-            <w:tcW w:w="2303" w:type="dxa"/>
-          </w:tcPr>
-          <w:p>
-            <w:pPr>
-              <w:spacing w:line="360" w:lineRule="auto"/>
-              <w:rPr>
-                <w:rFonts w:ascii="Gisha" w:hAnsi="Gisha" w:cs="Gisha"/>
-                <w:sz w:val="16"/>
-                <w:szCs w:val="18"/>
-              </w:rPr>
-            </w:pPr>
-            <w:r>
-              <w:rPr>
-                <w:rFonts w:ascii="Gisha" w:hAnsi="Gisha" w:cs="Gisha"/>
-                <w:sz w:val="16"/>
-                <w:szCs w:val="18"/>
-              </w:rPr>
-              <w:t>18</w:t>
-            </w:r>
-          </w:p>
-        </w:tc>
-        <w:tc>
-          <w:tcPr>
-            <w:tcW w:w="2590" w:type="dxa"/>
-          </w:tcPr>
-          <w:p>
-            <w:pPr>
-              <w:spacing w:line="360" w:lineRule="auto"/>
-              <w:rPr>
-                <w:rFonts w:ascii="Gisha" w:hAnsi="Gisha" w:cs="Gisha"/>
-                <w:sz w:val="16"/>
-                <w:szCs w:val="18"/>
-              </w:rPr>
-            </w:pPr>
-            <w:r>
-              <w:rPr>
-                <w:rFonts w:ascii="Gisha" w:hAnsi="Gisha" w:cs="Gisha"/>
-                <w:sz w:val="16"/>
-                <w:szCs w:val="18"/>
-              </w:rPr>
-              <w:t>7</w:t>
-            </w:r>
-          </w:p>
-        </w:tc>
-        <w:tc>
-          <w:tcPr>
-            <w:tcW w:w="2016" w:type="dxa"/>
-          </w:tcPr>
-          <w:p>
-            <w:pPr>
-              <w:spacing w:line="360" w:lineRule="auto"/>
-              <w:rPr>
-                <w:rFonts w:ascii="Gisha" w:hAnsi="Gisha" w:cs="Gisha"/>
-                <w:sz w:val="16"/>
-                <w:szCs w:val="18"/>
-              </w:rPr>
-            </w:pPr>
-            <w:r>
-              <w:rPr>
-                <w:rFonts w:ascii="Gisha" w:hAnsi="Gisha" w:cs="Gisha"/>
-                <w:sz w:val="16"/>
-                <w:szCs w:val="18"/>
-              </w:rPr>
-              <w:t>132</w:t>
+                <w:sz w:val="24"/>
+                <w:vertAlign w:val="subscript"/>
+              </w:rPr>
+              <w:t>FindAndSwapLoHi</w:t>
+            </w:r>
+          </w:p>
+        </w:tc>
+        <w:tc>
+          <w:tcPr>
+            <w:tcW w:w="1737" w:type="dxa"/>
+          </w:tcPr>
+          <w:p>
+            <w:pPr>
+              <w:rPr>
+                <w:rFonts w:ascii="Gisha" w:hAnsi="Gisha" w:cs="Gisha"/>
+                <w:sz w:val="24"/>
+                <w:szCs w:val="24"/>
+                <w:vertAlign w:val="subscript"/>
+              </w:rPr>
+            </w:pPr>
+            <w:r>
+              <w:rPr>
+                <w:rFonts w:ascii="Gisha" w:hAnsi="Gisha" w:cs="Gisha"/>
+                <w:sz w:val="24"/>
+                <w:szCs w:val="24"/>
+                <w:vertAlign w:val="subscript"/>
+              </w:rPr>
+              <w:t>20,91</w:t>
+            </w:r>
+          </w:p>
+        </w:tc>
+        <w:tc>
+          <w:tcPr>
+            <w:tcW w:w="1644" w:type="dxa"/>
+          </w:tcPr>
+          <w:p>
+            <w:pPr>
+              <w:rPr>
+                <w:rFonts w:ascii="Gisha" w:hAnsi="Gisha" w:cs="Gisha"/>
+                <w:sz w:val="24"/>
+                <w:szCs w:val="24"/>
+                <w:vertAlign w:val="subscript"/>
+              </w:rPr>
+            </w:pPr>
+            <w:r>
+              <w:rPr>
+                <w:rFonts w:ascii="Gisha" w:hAnsi="Gisha" w:cs="Gisha"/>
+                <w:sz w:val="24"/>
+                <w:szCs w:val="24"/>
+                <w:vertAlign w:val="subscript"/>
+              </w:rPr>
+              <w:t>13</w:t>
+            </w:r>
+          </w:p>
+        </w:tc>
+        <w:tc>
+          <w:tcPr>
+            <w:tcW w:w="1442" w:type="dxa"/>
+          </w:tcPr>
+          <w:p>
+            <w:pPr>
+              <w:rPr>
+                <w:rFonts w:ascii="Gisha" w:hAnsi="Gisha" w:cs="Gisha"/>
+                <w:sz w:val="24"/>
+                <w:szCs w:val="24"/>
+                <w:vertAlign w:val="subscript"/>
+              </w:rPr>
+            </w:pPr>
+            <w:r>
+              <w:rPr>
+                <w:rFonts w:ascii="Gisha" w:hAnsi="Gisha" w:cs="Gisha"/>
+                <w:sz w:val="24"/>
+                <w:szCs w:val="24"/>
+                <w:vertAlign w:val="subscript"/>
+              </w:rPr>
+              <w:t>24</w:t>
+            </w:r>
+          </w:p>
+        </w:tc>
+        <w:tc>
+          <w:tcPr>
+            <w:tcW w:w="1508" w:type="dxa"/>
+          </w:tcPr>
+          <w:p>
+            <w:pPr>
+              <w:rPr>
+                <w:rFonts w:ascii="Gisha" w:hAnsi="Gisha" w:cs="Gisha"/>
+                <w:sz w:val="24"/>
+                <w:szCs w:val="24"/>
+                <w:vertAlign w:val="subscript"/>
+              </w:rPr>
+            </w:pPr>
+            <w:r>
+              <w:rPr>
+                <w:rFonts w:ascii="Gisha" w:hAnsi="Gisha" w:cs="Gisha"/>
+                <w:sz w:val="24"/>
+                <w:szCs w:val="24"/>
+                <w:vertAlign w:val="subscript"/>
+              </w:rPr>
+              <w:t>7,45</w:t>
+            </w:r>
+          </w:p>
+        </w:tc>
+        <w:tc>
+          <w:tcPr>
+            <w:tcW w:w="1327" w:type="dxa"/>
+          </w:tcPr>
+          <w:p>
+            <w:pPr>
+              <w:rPr>
+                <w:rFonts w:ascii="Gisha" w:hAnsi="Gisha" w:cs="Gisha"/>
+                <w:sz w:val="24"/>
+                <w:szCs w:val="24"/>
+                <w:vertAlign w:val="subscript"/>
+              </w:rPr>
+            </w:pPr>
+            <w:r>
+              <w:rPr>
+                <w:rFonts w:ascii="Gisha" w:hAnsi="Gisha" w:cs="Gisha"/>
+                <w:sz w:val="24"/>
+                <w:szCs w:val="24"/>
+                <w:vertAlign w:val="subscript"/>
+              </w:rPr>
+              <w:t>165,67</w:t>
             </w:r>
           </w:p>
         </w:tc>
@@ -2398,95 +3515,145 @@
       <w:tr>
         <w:tc>
           <w:tcPr>
-            <w:tcW w:w="2303" w:type="dxa"/>
-          </w:tcPr>
-          <w:p>
-            <w:pPr>
-              <w:spacing w:line="360" w:lineRule="auto"/>
+            <w:tcW w:w="1664" w:type="dxa"/>
+          </w:tcPr>
+          <w:p>
+            <w:pPr>
               <w:rPr>
                 <w:rFonts w:ascii="Gisha" w:hAnsi="Gisha" w:cs="Gisha"/>
                 <w:b/>
-                <w:sz w:val="16"/>
-                <w:szCs w:val="18"/>
+                <w:sz w:val="24"/>
+                <w:vertAlign w:val="subscript"/>
               </w:rPr>
             </w:pPr>
             <w:r>
               <w:rPr>
                 <w:rFonts w:ascii="Gisha" w:hAnsi="Gisha" w:cs="Gisha"/>
                 <w:b/>
-                <w:sz w:val="16"/>
-                <w:szCs w:val="18"/>
-              </w:rPr>
-              <w:t>CheeseStar</w:t>
-            </w:r>
-          </w:p>
-        </w:tc>
-        <w:tc>
-          <w:tcPr>
-            <w:tcW w:w="2303" w:type="dxa"/>
-          </w:tcPr>
-          <w:p>
-            <w:pPr>
-              <w:spacing w:line="360" w:lineRule="auto"/>
-              <w:rPr>
-                <w:rFonts w:ascii="Gisha" w:hAnsi="Gisha" w:cs="Gisha"/>
-                <w:sz w:val="16"/>
-                <w:szCs w:val="18"/>
-              </w:rPr>
-            </w:pPr>
-            <w:r>
-              <w:rPr>
-                <w:rFonts w:ascii="Gisha" w:hAnsi="Gisha" w:cs="Gisha"/>
-                <w:sz w:val="16"/>
-                <w:szCs w:val="18"/>
-              </w:rPr>
-              <w:t>13</w:t>
-            </w:r>
-          </w:p>
-        </w:tc>
-        <w:tc>
-          <w:tcPr>
-            <w:tcW w:w="2590" w:type="dxa"/>
-          </w:tcPr>
-          <w:p>
-            <w:pPr>
-              <w:spacing w:line="360" w:lineRule="auto"/>
-              <w:rPr>
-                <w:rFonts w:ascii="Gisha" w:hAnsi="Gisha" w:cs="Gisha"/>
-                <w:sz w:val="16"/>
-                <w:szCs w:val="18"/>
-              </w:rPr>
-            </w:pPr>
-            <w:r>
-              <w:rPr>
-                <w:rFonts w:ascii="Gisha" w:hAnsi="Gisha" w:cs="Gisha"/>
-                <w:sz w:val="16"/>
-                <w:szCs w:val="18"/>
-              </w:rPr>
-              <w:t>9</w:t>
-            </w:r>
-          </w:p>
-        </w:tc>
-        <w:tc>
-          <w:tcPr>
-            <w:tcW w:w="2016" w:type="dxa"/>
-          </w:tcPr>
-          <w:p>
-            <w:pPr>
-              <w:spacing w:line="360" w:lineRule="auto"/>
-              <w:rPr>
-                <w:rFonts w:ascii="Gisha" w:hAnsi="Gisha" w:cs="Gisha"/>
-                <w:sz w:val="16"/>
-                <w:szCs w:val="18"/>
-              </w:rPr>
-            </w:pPr>
-            <w:r>
-              <w:rPr>
-                <w:rFonts w:ascii="Gisha" w:hAnsi="Gisha" w:cs="Gisha"/>
-                <w:sz w:val="16"/>
-                <w:szCs w:val="18"/>
-              </w:rPr>
-              <w:t>122</w:t>
+                <w:sz w:val="24"/>
+                <w:vertAlign w:val="subscript"/>
+              </w:rPr>
+              <w:t>ChunkSwap</w:t>
+            </w:r>
+          </w:p>
+        </w:tc>
+        <w:tc>
+          <w:tcPr>
+            <w:tcW w:w="1737" w:type="dxa"/>
+          </w:tcPr>
+          <w:p>
+            <w:pPr>
+              <w:rPr>
+                <w:rFonts w:ascii="Gisha" w:hAnsi="Gisha" w:cs="Gisha"/>
+                <w:sz w:val="24"/>
+                <w:szCs w:val="24"/>
+                <w:vertAlign w:val="subscript"/>
+              </w:rPr>
+            </w:pPr>
+            <w:r>
+              <w:rPr>
+                <w:rFonts w:ascii="Gisha" w:hAnsi="Gisha" w:cs="Gisha"/>
+                <w:sz w:val="24"/>
+                <w:szCs w:val="24"/>
+                <w:vertAlign w:val="subscript"/>
+              </w:rPr>
+              <w:t>20,83</w:t>
+            </w:r>
+          </w:p>
+        </w:tc>
+        <w:tc>
+          <w:tcPr>
+            <w:tcW w:w="1644" w:type="dxa"/>
+          </w:tcPr>
+          <w:p>
+            <w:pPr>
+              <w:rPr>
+                <w:rFonts w:ascii="Gisha" w:hAnsi="Gisha" w:cs="Gisha"/>
+                <w:sz w:val="24"/>
+                <w:szCs w:val="24"/>
+                <w:vertAlign w:val="subscript"/>
+              </w:rPr>
+            </w:pPr>
+            <w:r>
+              <w:rPr>
+                <w:rFonts w:ascii="Gisha" w:hAnsi="Gisha" w:cs="Gisha"/>
+                <w:sz w:val="24"/>
+                <w:szCs w:val="24"/>
+                <w:vertAlign w:val="subscript"/>
+              </w:rPr>
+              <w:t>15</w:t>
+            </w:r>
+          </w:p>
+        </w:tc>
+        <w:tc>
+          <w:tcPr>
+            <w:tcW w:w="1442" w:type="dxa"/>
+          </w:tcPr>
+          <w:p>
+            <w:pPr>
+              <w:rPr>
+                <w:rFonts w:ascii="Gisha" w:hAnsi="Gisha" w:cs="Gisha"/>
+                <w:sz w:val="24"/>
+                <w:szCs w:val="24"/>
+                <w:vertAlign w:val="subscript"/>
+              </w:rPr>
+            </w:pPr>
+            <w:r>
+              <w:rPr>
+                <w:rFonts w:ascii="Gisha" w:hAnsi="Gisha" w:cs="Gisha"/>
+                <w:sz w:val="24"/>
+                <w:szCs w:val="24"/>
+                <w:vertAlign w:val="subscript"/>
+              </w:rPr>
+              <w:t>24</w:t>
+            </w:r>
+          </w:p>
+        </w:tc>
+        <w:tc>
+          <w:tcPr>
+            <w:tcW w:w="1508" w:type="dxa"/>
+          </w:tcPr>
+          <w:p>
+            <w:pPr>
+              <w:rPr>
+                <w:rFonts w:ascii="Gisha" w:hAnsi="Gisha" w:cs="Gisha"/>
+                <w:sz w:val="24"/>
+                <w:szCs w:val="24"/>
+                <w:vertAlign w:val="subscript"/>
+              </w:rPr>
+            </w:pPr>
+            <w:r>
+              <w:rPr>
+                <w:rFonts w:ascii="Gisha" w:hAnsi="Gisha" w:cs="Gisha"/>
+                <w:sz w:val="24"/>
+                <w:szCs w:val="24"/>
+                <w:vertAlign w:val="subscript"/>
+              </w:rPr>
+              <w:t>7,64</w:t>
+            </w:r>
+          </w:p>
+        </w:tc>
+        <w:tc>
+          <w:tcPr>
+            <w:tcW w:w="1327" w:type="dxa"/>
+          </w:tcPr>
+          <w:p>
+            <w:pPr>
+              <w:rPr>
+                <w:rFonts w:ascii="Gisha" w:hAnsi="Gisha" w:cs="Gisha"/>
+                <w:sz w:val="24"/>
+                <w:szCs w:val="24"/>
+                <w:vertAlign w:val="subscript"/>
+              </w:rPr>
+            </w:pPr>
+            <w:r>
+              <w:rPr>
+                <w:rFonts w:ascii="Gisha" w:hAnsi="Gisha" w:cs="Gisha"/>
+                <w:sz w:val="24"/>
+                <w:szCs w:val="24"/>
+                <w:vertAlign w:val="subscript"/>
+              </w:rPr>
+              <w:t>168,70</w:t>
             </w:r>
           </w:p>
         </w:tc>
@@ -2494,111 +3661,248 @@
       <w:tr>
         <w:tc>
           <w:tcPr>
-            <w:tcW w:w="2303" w:type="dxa"/>
-          </w:tcPr>
-          <w:p>
-            <w:pPr>
-              <w:spacing w:line="360" w:lineRule="auto"/>
+            <w:tcW w:w="1664" w:type="dxa"/>
+          </w:tcPr>
+          <w:p>
+            <w:pPr>
               <w:rPr>
                 <w:rFonts w:ascii="Gisha" w:hAnsi="Gisha" w:cs="Gisha"/>
                 <w:b/>
-                <w:sz w:val="16"/>
-                <w:szCs w:val="18"/>
+                <w:sz w:val="24"/>
+                <w:vertAlign w:val="subscript"/>
               </w:rPr>
             </w:pPr>
             <w:r>
               <w:rPr>
                 <w:rFonts w:ascii="Gisha" w:hAnsi="Gisha" w:cs="Gisha"/>
                 <w:b/>
-                <w:sz w:val="16"/>
-                <w:szCs w:val="18"/>
-              </w:rPr>
-              <w:t>NielsBeam</w:t>
-            </w:r>
-          </w:p>
-        </w:tc>
-        <w:tc>
-          <w:tcPr>
-            <w:tcW w:w="2303" w:type="dxa"/>
-          </w:tcPr>
-          <w:p>
-            <w:pPr>
-              <w:spacing w:line="360" w:lineRule="auto"/>
-              <w:rPr>
-                <w:rFonts w:ascii="Gisha" w:hAnsi="Gisha" w:cs="Gisha"/>
-                <w:sz w:val="16"/>
-                <w:szCs w:val="18"/>
-              </w:rPr>
-            </w:pPr>
-            <w:r>
-              <w:rPr>
-                <w:rFonts w:ascii="Gisha" w:hAnsi="Gisha" w:cs="Gisha"/>
-                <w:sz w:val="16"/>
-                <w:szCs w:val="18"/>
-              </w:rPr>
-              <w:t>13</w:t>
-            </w:r>
-          </w:p>
-        </w:tc>
-        <w:tc>
-          <w:tcPr>
-            <w:tcW w:w="2590" w:type="dxa"/>
-          </w:tcPr>
-          <w:p>
-            <w:pPr>
-              <w:spacing w:line="360" w:lineRule="auto"/>
-              <w:rPr>
-                <w:rFonts w:ascii="Gisha" w:hAnsi="Gisha" w:cs="Gisha"/>
-                <w:sz w:val="16"/>
-                <w:szCs w:val="18"/>
-              </w:rPr>
-            </w:pPr>
-            <w:r>
-              <w:rPr>
-                <w:rFonts w:ascii="Gisha" w:hAnsi="Gisha" w:cs="Gisha"/>
-                <w:sz w:val="16"/>
-                <w:szCs w:val="18"/>
-              </w:rPr>
-              <w:t>9</w:t>
-            </w:r>
-          </w:p>
-        </w:tc>
-        <w:tc>
-          <w:tcPr>
-            <w:tcW w:w="2016" w:type="dxa"/>
-          </w:tcPr>
-          <w:p>
-            <w:pPr>
-              <w:spacing w:line="360" w:lineRule="auto"/>
-              <w:rPr>
-                <w:rFonts w:ascii="Gisha" w:hAnsi="Gisha" w:cs="Gisha"/>
-                <w:sz w:val="16"/>
-                <w:szCs w:val="18"/>
-              </w:rPr>
-            </w:pPr>
-            <w:r>
-              <w:rPr>
-                <w:rFonts w:ascii="Gisha" w:hAnsi="Gisha" w:cs="Gisha"/>
-                <w:sz w:val="16"/>
-                <w:szCs w:val="18"/>
-              </w:rPr>
-              <w:t>111</w:t>
-            </w:r>
+                <w:sz w:val="24"/>
+                <w:vertAlign w:val="subscript"/>
+              </w:rPr>
+              <w:t>Algoritme 6</w:t>
+            </w:r>
+          </w:p>
+        </w:tc>
+        <w:tc>
+          <w:tcPr>
+            <w:tcW w:w="1737" w:type="dxa"/>
+          </w:tcPr>
+          <w:p>
+            <w:pPr>
+              <w:rPr>
+                <w:rFonts w:ascii="Gisha" w:hAnsi="Gisha" w:cs="Gisha"/>
+                <w:sz w:val="24"/>
+                <w:szCs w:val="24"/>
+                <w:vertAlign w:val="subscript"/>
+              </w:rPr>
+            </w:pPr>
+            <w:r>
+              <w:rPr>
+                <w:rFonts w:ascii="Gisha" w:hAnsi="Gisha" w:cs="Gisha"/>
+                <w:sz w:val="24"/>
+                <w:szCs w:val="24"/>
+                <w:vertAlign w:val="subscript"/>
+              </w:rPr>
+              <w:t>20,97</w:t>
+            </w:r>
+          </w:p>
+        </w:tc>
+        <w:tc>
+          <w:tcPr>
+            <w:tcW w:w="1644" w:type="dxa"/>
+          </w:tcPr>
+          <w:p>
+            <w:pPr>
+              <w:rPr>
+                <w:rFonts w:ascii="Gisha" w:hAnsi="Gisha" w:cs="Gisha"/>
+                <w:sz w:val="24"/>
+                <w:szCs w:val="24"/>
+                <w:vertAlign w:val="subscript"/>
+              </w:rPr>
+            </w:pPr>
+            <w:r>
+              <w:rPr>
+                <w:rFonts w:ascii="Gisha" w:hAnsi="Gisha" w:cs="Gisha"/>
+                <w:sz w:val="24"/>
+                <w:szCs w:val="24"/>
+                <w:vertAlign w:val="subscript"/>
+              </w:rPr>
+              <w:t>15</w:t>
+            </w:r>
+          </w:p>
+        </w:tc>
+        <w:tc>
+          <w:tcPr>
+            <w:tcW w:w="1442" w:type="dxa"/>
+          </w:tcPr>
+          <w:p>
+            <w:pPr>
+              <w:rPr>
+                <w:rFonts w:ascii="Gisha" w:hAnsi="Gisha" w:cs="Gisha"/>
+                <w:sz w:val="24"/>
+                <w:szCs w:val="24"/>
+                <w:vertAlign w:val="subscript"/>
+              </w:rPr>
+            </w:pPr>
+            <w:r>
+              <w:rPr>
+                <w:rFonts w:ascii="Gisha" w:hAnsi="Gisha" w:cs="Gisha"/>
+                <w:sz w:val="24"/>
+                <w:szCs w:val="24"/>
+                <w:vertAlign w:val="subscript"/>
+              </w:rPr>
+              <w:t>24</w:t>
+            </w:r>
+          </w:p>
+        </w:tc>
+        <w:tc>
+          <w:tcPr>
+            <w:tcW w:w="1508" w:type="dxa"/>
+          </w:tcPr>
+          <w:p>
+            <w:pPr>
+              <w:rPr>
+                <w:rFonts w:ascii="Gisha" w:hAnsi="Gisha" w:cs="Gisha"/>
+                <w:sz w:val="24"/>
+                <w:szCs w:val="24"/>
+                <w:vertAlign w:val="subscript"/>
+              </w:rPr>
+            </w:pPr>
+            <w:r>
+              <w:rPr>
+                <w:rFonts w:ascii="Gisha" w:hAnsi="Gisha" w:cs="Gisha"/>
+                <w:sz w:val="24"/>
+                <w:szCs w:val="24"/>
+                <w:vertAlign w:val="subscript"/>
+              </w:rPr>
+              <w:t>7,58</w:t>
+            </w:r>
+          </w:p>
+        </w:tc>
+        <w:tc>
+          <w:tcPr>
+            <w:tcW w:w="1327" w:type="dxa"/>
+          </w:tcPr>
+          <w:p>
+            <w:pPr>
+              <w:rPr>
+                <w:rFonts w:ascii="Gisha" w:hAnsi="Gisha" w:cs="Gisha"/>
+                <w:sz w:val="24"/>
+                <w:szCs w:val="24"/>
+                <w:vertAlign w:val="subscript"/>
+              </w:rPr>
+            </w:pPr>
+            <w:r>
+              <w:rPr>
+                <w:rFonts w:ascii="Gisha" w:hAnsi="Gisha" w:cs="Gisha"/>
+                <w:sz w:val="24"/>
+                <w:szCs w:val="24"/>
+                <w:vertAlign w:val="subscript"/>
+              </w:rPr>
+              <w:t>168,64</w:t>
+            </w:r>
+          </w:p>
+        </w:tc>
+      </w:tr>
+      <w:tr>
+        <w:tc>
+          <w:tcPr>
+            <w:tcW w:w="1664" w:type="dxa"/>
+          </w:tcPr>
+          <w:p>
+            <w:pPr>
+              <w:rPr>
+                <w:rFonts w:ascii="Gisha" w:hAnsi="Gisha" w:cs="Gisha"/>
+                <w:b/>
+                <w:sz w:val="28"/>
+                <w:vertAlign w:val="subscript"/>
+              </w:rPr>
+            </w:pPr>
+            <w:r>
+              <w:rPr>
+                <w:rFonts w:ascii="Gisha" w:hAnsi="Gisha" w:cs="Gisha"/>
+                <w:b/>
+                <w:sz w:val="28"/>
+                <w:vertAlign w:val="subscript"/>
+              </w:rPr>
+              <w:t>EditStar</w:t>
+            </w:r>
+          </w:p>
+        </w:tc>
+        <w:tc>
+          <w:tcPr>
+            <w:tcW w:w="1737" w:type="dxa"/>
+          </w:tcPr>
+          <w:p>
+            <w:pPr>
+              <w:rPr>
+                <w:rFonts w:ascii="Gisha" w:hAnsi="Gisha" w:cs="Gisha"/>
+                <w:sz w:val="28"/>
+                <w:vertAlign w:val="subscript"/>
+              </w:rPr>
+            </w:pPr>
+          </w:p>
+        </w:tc>
+        <w:tc>
+          <w:tcPr>
+            <w:tcW w:w="1644" w:type="dxa"/>
+          </w:tcPr>
+          <w:p>
+            <w:pPr>
+              <w:rPr>
+                <w:rFonts w:ascii="Gisha" w:hAnsi="Gisha" w:cs="Gisha"/>
+                <w:sz w:val="28"/>
+                <w:vertAlign w:val="subscript"/>
+              </w:rPr>
+            </w:pPr>
+          </w:p>
+        </w:tc>
+        <w:tc>
+          <w:tcPr>
+            <w:tcW w:w="1442" w:type="dxa"/>
+          </w:tcPr>
+          <w:p>
+            <w:pPr>
+              <w:rPr>
+                <w:rFonts w:ascii="Gisha" w:hAnsi="Gisha" w:cs="Gisha"/>
+                <w:sz w:val="28"/>
+                <w:vertAlign w:val="subscript"/>
+              </w:rPr>
+            </w:pPr>
+          </w:p>
+        </w:tc>
+        <w:tc>
+          <w:tcPr>
+            <w:tcW w:w="1508" w:type="dxa"/>
+          </w:tcPr>
+          <w:p>
+            <w:pPr>
+              <w:rPr>
+                <w:rFonts w:ascii="Gisha" w:hAnsi="Gisha" w:cs="Gisha"/>
+                <w:sz w:val="28"/>
+                <w:vertAlign w:val="subscript"/>
+              </w:rPr>
+            </w:pPr>
+          </w:p>
+        </w:tc>
+        <w:tc>
+          <w:tcPr>
+            <w:tcW w:w="1327" w:type="dxa"/>
+          </w:tcPr>
+          <w:p>
+            <w:pPr>
+              <w:rPr>
+                <w:rFonts w:ascii="Gisha" w:hAnsi="Gisha" w:cs="Gisha"/>
+                <w:sz w:val="28"/>
+                <w:vertAlign w:val="subscript"/>
+              </w:rPr>
+            </w:pPr>
           </w:p>
         </w:tc>
       </w:tr>
     </w:tbl>
     <w:p>
       <w:pPr>
-        <w:rPr>
-          <w:rFonts w:ascii="Gisha" w:hAnsi="Gisha" w:cs="Gisha"/>
-          <w:sz w:val="18"/>
-          <w:szCs w:val="18"/>
-        </w:rPr>
-      </w:pPr>
-    </w:p>
-    <w:p>
-      <w:pPr>
         <w:spacing w:line="360" w:lineRule="auto"/>
         <w:rPr>
           <w:rFonts w:ascii="Gisha" w:hAnsi="Gisha" w:cs="Gisha"/>
@@ -2612,8 +3916,191 @@
           <w:szCs w:val="18"/>
           <w:vertAlign w:val="superscript"/>
         </w:rPr>
-        <w:t>Tabel 1: Overzicht van scores van algoritmes op de fruitvlieg</w:t>
-      </w:r>
+        <w:t>Tabel 2</w:t>
+      </w:r>
+      <w:r>
+        <w:rPr>
+          <w:rFonts w:ascii="Gisha" w:hAnsi="Gisha" w:cs="Gisha"/>
+          <w:szCs w:val="18"/>
+          <w:vertAlign w:val="superscript"/>
+        </w:rPr>
+        <w:t>: Overzicht van scores</w:t>
+      </w:r>
+      <w:r>
+        <w:rPr>
+          <w:rFonts w:ascii="Gisha" w:hAnsi="Gisha" w:cs="Gisha"/>
+          <w:szCs w:val="18"/>
+          <w:vertAlign w:val="superscript"/>
+        </w:rPr>
+        <w:t xml:space="preserve"> van algoritmes op set van 2000 pseudorandom genomen</w:t>
+      </w:r>
+    </w:p>
+    <w:p>
+      <w:pPr>
+        <w:spacing w:line="360" w:lineRule="auto"/>
+        <w:rPr>
+          <w:rFonts w:ascii="Gisha" w:hAnsi="Gisha" w:cs="Gisha"/>
+          <w:b/>
+          <w:sz w:val="28"/>
+          <w:vertAlign w:val="subscript"/>
+        </w:rPr>
+      </w:pPr>
+    </w:p>
+    <w:p>
+      <w:pPr>
+        <w:spacing w:line="360" w:lineRule="auto"/>
+        <w:rPr>
+          <w:rFonts w:ascii="Gisha" w:hAnsi="Gisha" w:cs="Gisha"/>
+          <w:sz w:val="18"/>
+          <w:szCs w:val="18"/>
+        </w:rPr>
+      </w:pPr>
+      <w:r>
+        <w:rPr>
+          <w:rFonts w:ascii="Gisha" w:hAnsi="Gisha" w:cs="Gisha"/>
+          <w:sz w:val="18"/>
+          <w:szCs w:val="18"/>
+        </w:rPr>
+        <w:t xml:space="preserve">Naast onderzoek naar algoritmes om de genomen met zo min mogelijk inversies en zo min mogelijk verplaatste genen goed te zetten, is er ook gekeken wat bepaalde genomen moeilijker of makkelijker maakt. </w:t>
+      </w:r>
+      <w:r>
+        <w:rPr>
+          <w:rFonts w:ascii="Gisha" w:hAnsi="Gisha" w:cs="Gisha"/>
+          <w:sz w:val="18"/>
+          <w:szCs w:val="18"/>
+        </w:rPr>
+        <w:t xml:space="preserve"> Eerder bleek al dat genomen waarin zich minder elementen bevonden ook minder inversies nodig </w:t>
+      </w:r>
+      <w:r>
+        <w:rPr>
+          <w:rFonts w:ascii="Gisha" w:hAnsi="Gisha" w:cs="Gisha"/>
+          <w:sz w:val="18"/>
+          <w:szCs w:val="18"/>
+        </w:rPr>
+        <w:t>hadden om goed te worden gezet en vice versa.  Hoe meer getallen in chunks staan, hoe minder inversies er dus nodig zullen zijn.</w:t>
+      </w:r>
+      <w:r>
+        <w:rPr>
+          <w:rFonts w:ascii="Gisha" w:hAnsi="Gisha" w:cs="Gisha"/>
+          <w:sz w:val="18"/>
+          <w:szCs w:val="18"/>
+        </w:rPr>
+        <w:t xml:space="preserve"> In een vergelijking van de elementscore met het aantal nodige inversies bleek er voor de EditStar zelfs een correlatie van .775 (p = &lt;.001)</w:t>
+      </w:r>
+      <w:r>
+        <w:rPr>
+          <w:rFonts w:ascii="Gisha" w:hAnsi="Gisha" w:cs="Gisha"/>
+          <w:sz w:val="18"/>
+          <w:szCs w:val="18"/>
+        </w:rPr>
+        <w:t xml:space="preserve"> Naast de hoeveelheid elementen bleek ook de relatieve plaatsing van getallen van invloed op de “moeilijkheidsgraad” van een genoom. </w:t>
+      </w:r>
+      <w:r>
+        <w:rPr>
+          <w:rFonts w:ascii="Gisha" w:hAnsi="Gisha" w:cs="Gisha"/>
+          <w:sz w:val="18"/>
+          <w:szCs w:val="18"/>
+        </w:rPr>
+        <w:t xml:space="preserve">Een relatief goed geplaatst getal betekent in dit geval dat de getallen 1 tot en met 12 aan de linkerkant van het genoom staan en dat de getallen 13 tot en met 25 aan de rechterkant van het genoom staan, maar niet noodzakelijkerwijs in de goede volgorde. </w:t>
+      </w:r>
+    </w:p>
+    <w:p>
+      <w:pPr>
+        <w:spacing w:line="360" w:lineRule="auto"/>
+        <w:rPr>
+          <w:rFonts w:ascii="Gisha" w:hAnsi="Gisha" w:cs="Gisha"/>
+          <w:sz w:val="18"/>
+          <w:szCs w:val="18"/>
+        </w:rPr>
+      </w:pPr>
+      <w:r>
+        <w:rPr>
+          <w:rFonts w:ascii="Gisha" w:hAnsi="Gisha" w:cs="Gisha"/>
+          <w:sz w:val="18"/>
+          <w:szCs w:val="18"/>
+        </w:rPr>
+        <w:t xml:space="preserve">Door onze </w:t>
+      </w:r>
+      <w:r>
+        <w:rPr>
+          <w:rFonts w:ascii="Gisha" w:hAnsi="Gisha" w:cs="Gisha"/>
+          <w:sz w:val="18"/>
+          <w:szCs w:val="18"/>
+        </w:rPr>
+        <w:t>algoritm</w:t>
+      </w:r>
+      <w:r>
+        <w:rPr>
+          <w:rFonts w:ascii="Gisha" w:hAnsi="Gisha" w:cs="Gisha"/>
+          <w:sz w:val="18"/>
+          <w:szCs w:val="18"/>
+        </w:rPr>
+        <w:t>es op zowel een groep van 2000 relatief goed geplaatste genomen als een groep van 2000 volledig pseudorandom gegenereerde genomen te draaien en deze te vergelijken, kon er een vergelijking worden gemaakt. Hieruit bleek dat als een genoom genen bevat die relatief al op de goede plek staan, dit er toe leidt dat er minder grote mutaties nodig zullen zijn om het genoom uiteindelijk goed te zetten. Dit is interessante  informatie omdat het de prioriteit waarmee bepaalde inversies worden uitgevoerd kan bepalen. Een inversie die 23 van de linkerkant van het genoom naar de rechterkant verplaatst, kan dan bijvoorbeeld de voorkeur genieten over een inversie die minder g</w:t>
+      </w:r>
+      <w:r>
+        <w:rPr>
+          <w:rFonts w:ascii="Gisha" w:hAnsi="Gisha" w:cs="Gisha"/>
+          <w:sz w:val="18"/>
+          <w:szCs w:val="18"/>
+        </w:rPr>
+        <w:t>enen op hun relatief juiste posi</w:t>
+      </w:r>
+      <w:r>
+        <w:rPr>
+          <w:rFonts w:ascii="Gisha" w:hAnsi="Gisha" w:cs="Gisha"/>
+          <w:sz w:val="18"/>
+          <w:szCs w:val="18"/>
+        </w:rPr>
+        <w:t xml:space="preserve">tie brengt. </w:t>
+      </w:r>
+      <w:r>
+        <w:rPr>
+          <w:rFonts w:ascii="Gisha" w:hAnsi="Gisha" w:cs="Gisha"/>
+          <w:sz w:val="18"/>
+          <w:szCs w:val="18"/>
+        </w:rPr>
+        <w:br w:type="page"/>
+      </w:r>
+    </w:p>
+    <w:p>
+      <w:pPr>
+        <w:spacing w:line="360" w:lineRule="auto"/>
+        <w:rPr>
+          <w:rFonts w:ascii="Gisha" w:hAnsi="Gisha" w:cs="Gisha"/>
+          <w:sz w:val="18"/>
+          <w:szCs w:val="18"/>
+        </w:rPr>
+      </w:pPr>
+    </w:p>
+    <w:p>
+      <w:pPr>
+        <w:spacing w:line="360" w:lineRule="auto"/>
+        <w:rPr>
+          <w:rFonts w:ascii="Gisha" w:hAnsi="Gisha" w:cs="Gisha"/>
+          <w:szCs w:val="18"/>
+          <w:vertAlign w:val="superscript"/>
+        </w:rPr>
+      </w:pPr>
+    </w:p>
+    <w:p>
+      <w:pPr>
+        <w:spacing w:line="360" w:lineRule="auto"/>
+        <w:rPr>
+          <w:rFonts w:ascii="Gisha" w:hAnsi="Gisha" w:cs="Gisha"/>
+          <w:szCs w:val="18"/>
+          <w:vertAlign w:val="superscript"/>
+        </w:rPr>
+      </w:pPr>
+    </w:p>
+    <w:p>
+      <w:pPr>
+        <w:spacing w:line="360" w:lineRule="auto"/>
+        <w:rPr>
+          <w:rFonts w:ascii="Gisha" w:hAnsi="Gisha" w:cs="Gisha"/>
+          <w:szCs w:val="18"/>
+          <w:vertAlign w:val="superscript"/>
+        </w:rPr>
+      </w:pPr>
     </w:p>
     <w:p>
       <w:pPr>

</xml_diff>

<commit_message>
Verslag resultaten sectie done
</commit_message>
<xml_diff>
--- a/Fruitvliegen.docx
+++ b/Fruitvliegen.docx
@@ -1092,23 +1092,7 @@
           <w:sz w:val="18"/>
           <w:szCs w:val="18"/>
         </w:rPr>
-        <w:t>Het EditStar algoritme is een variatie op A* principe en maakt gebruik van de</w:t>
-      </w:r>
-      <w:r>
-        <w:rPr>
-          <w:rFonts w:ascii="Gisha" w:hAnsi="Gisha" w:cs="Gisha"/>
-          <w:sz w:val="18"/>
-          <w:szCs w:val="18"/>
-        </w:rPr>
-        <w:t xml:space="preserve"> elementscore. De elementscore is een waarde die wordt gebaseerd op het aantal elementen dat zich in een genoom bevindt. Een element is ofwel een groepje aaneensluitende getallen op volgorde of precies op omgekeerde volgorde, ofwel een los getal. Hoe lager de elementscore, hoe meer getallen er aaneengesloten staan. </w:t>
-      </w:r>
-      <w:r>
-        <w:rPr>
-          <w:rFonts w:ascii="Gisha" w:hAnsi="Gisha" w:cs="Gisha"/>
-          <w:sz w:val="18"/>
-          <w:szCs w:val="18"/>
-        </w:rPr>
-        <w:t>Daarnaast is er ook gebruik gemaakt van een methode om te berekenen wat in de meest optimale situatie het mimimum aantal swaps zou zijn dat nodig is om het genoom op de goede volgorde te zetten.</w:t>
+        <w:t xml:space="preserve">Het EditStar-algoritme is geïnspireerd op het A*-principe en maakt gebruik van de score waarbij het aantal inversies en de hoeveelheid elementen bij elkaar worden opgeteld. Een element is ofwel een groepje aaneensluitende getallen op volgorde of precies op omgekeerde volgorde, ofwel een los getal. Hoe lager het aantal elementen, hoe meer getallen er aaneengesloten staan. In het geval van D. Melanogaster zijn er 18 elementen. Als alle 300 mogelijke inversies worden gemaakt, belanden alleen degene die krimpen in het aantal elementen in de priority queue en het archief. In het geval dat de elementen met 1 afneemt blijft de score 18 (want 1 inversie + 17 elementen = score 18), en wordt het genoom achter de andere genomen met 18 gezet. In het geval dat de elementen van 2 afneemt, daalt de score naar 17 (want 1 inversie + 16 elementen = score 17), en belandt het genoom vooraan in de priority queue. Hierdoor worden de genomen die met 2 elementen zijn gedaald als het ware beloond en zijn ze snel aan de beurt in plaats van dat ze midden in de snelgroeiende priority queue verdwijnen. </w:t>
       </w:r>
     </w:p>
     <w:p>
@@ -1116,19 +1100,11 @@
         <w:spacing w:line="360" w:lineRule="auto"/>
         <w:rPr>
           <w:rFonts w:ascii="Gisha" w:hAnsi="Gisha" w:cs="Gisha"/>
-          <w:sz w:val="18"/>
-          <w:szCs w:val="18"/>
-        </w:rPr>
-      </w:pPr>
-      <w:r>
-        <w:rPr>
-          <w:rFonts w:ascii="Gisha" w:hAnsi="Gisha" w:cs="Gisha"/>
-          <w:sz w:val="18"/>
-          <w:szCs w:val="18"/>
-          <w:highlight w:val="yellow"/>
-        </w:rPr>
-        <w:t>Nog wat meer uitleg?</w:t>
-      </w:r>
+          <w:b/>
+          <w:sz w:val="18"/>
+          <w:szCs w:val="18"/>
+        </w:rPr>
+      </w:pPr>
     </w:p>
     <w:p>
       <w:pPr>
@@ -1140,32 +1116,21 @@
           <w:szCs w:val="18"/>
         </w:rPr>
       </w:pPr>
+      <w:r>
+        <w:rPr>
+          <w:rFonts w:ascii="Gisha" w:hAnsi="Gisha" w:cs="Gisha"/>
+          <w:b/>
+          <w:sz w:val="18"/>
+          <w:szCs w:val="18"/>
+        </w:rPr>
+        <w:t>2.4 BeamSearch</w:t>
+      </w:r>
     </w:p>
     <w:p>
       <w:pPr>
         <w:spacing w:line="360" w:lineRule="auto"/>
         <w:rPr>
           <w:rFonts w:ascii="Gisha" w:hAnsi="Gisha" w:cs="Gisha"/>
-          <w:b/>
-          <w:sz w:val="18"/>
-          <w:szCs w:val="18"/>
-        </w:rPr>
-      </w:pPr>
-      <w:r>
-        <w:rPr>
-          <w:rFonts w:ascii="Gisha" w:hAnsi="Gisha" w:cs="Gisha"/>
-          <w:b/>
-          <w:sz w:val="18"/>
-          <w:szCs w:val="18"/>
-        </w:rPr>
-        <w:t>2.4 BeamSearch</w:t>
-      </w:r>
-    </w:p>
-    <w:p>
-      <w:pPr>
-        <w:spacing w:line="360" w:lineRule="auto"/>
-        <w:rPr>
-          <w:rFonts w:ascii="Gisha" w:hAnsi="Gisha" w:cs="Gisha"/>
           <w:sz w:val="18"/>
           <w:szCs w:val="18"/>
         </w:rPr>
@@ -1240,7 +1205,16 @@
           <w:sz w:val="18"/>
           <w:szCs w:val="18"/>
         </w:rPr>
-        <w:t>. Van al deze resultaten worden ook alle 300 inversies uitgevoerd, dit zijn vervoglens 90.000 resu</w:t>
+        <w:t xml:space="preserve">. Van al deze resultaten </w:t>
+      </w:r>
+      <w:r>
+        <w:rPr>
+          <w:rFonts w:ascii="Gisha" w:hAnsi="Gisha" w:cs="Gisha"/>
+          <w:sz w:val="18"/>
+          <w:szCs w:val="18"/>
+        </w:rPr>
+        <w:lastRenderedPageBreak/>
+        <w:t>worden ook alle 300 inversies uitgevoerd, dit zijn vervoglens 90.000 resu</w:t>
       </w:r>
       <w:r>
         <w:rPr>
@@ -1328,16 +1302,7 @@
           <w:sz w:val="18"/>
           <w:szCs w:val="18"/>
         </w:rPr>
-        <w:t xml:space="preserve"> Het kiezen van </w:t>
-      </w:r>
-      <w:r>
-        <w:rPr>
-          <w:rFonts w:ascii="Gisha" w:hAnsi="Gisha" w:cs="Gisha"/>
-          <w:sz w:val="18"/>
-          <w:szCs w:val="18"/>
-        </w:rPr>
-        <w:lastRenderedPageBreak/>
-        <w:t xml:space="preserve">een resultaat gebeurt op basis van een scorefunctie. </w:t>
+        <w:t xml:space="preserve"> Het kiezen van een resultaat gebeurt op basis van een scorefunctie. </w:t>
       </w:r>
       <w:r>
         <w:rPr>
@@ -1966,7 +1931,16 @@
           <w:sz w:val="18"/>
           <w:szCs w:val="18"/>
         </w:rPr>
-        <w:t xml:space="preserve"> marginaal gezien iets minder genen. Bij de gemiddelde grootte van de mutatie scoorde hij echter slechter, met 9 </w:t>
+        <w:t xml:space="preserve"> marginaal </w:t>
+      </w:r>
+      <w:r>
+        <w:rPr>
+          <w:rFonts w:ascii="Gisha" w:hAnsi="Gisha" w:cs="Gisha"/>
+          <w:sz w:val="18"/>
+          <w:szCs w:val="18"/>
+        </w:rPr>
+        <w:lastRenderedPageBreak/>
+        <w:t xml:space="preserve">gezien iets minder genen. Bij de gemiddelde grootte van de mutatie scoorde hij echter slechter, met 9 </w:t>
       </w:r>
       <w:r>
         <w:rPr>
@@ -2016,16 +1990,7 @@
           <w:sz w:val="18"/>
           <w:szCs w:val="18"/>
         </w:rPr>
-        <w:t xml:space="preserve">Doordat deze methode zo snel mogelijk alle vergelegen getallen in de buurt </w:t>
-      </w:r>
-      <w:r>
-        <w:rPr>
-          <w:rFonts w:ascii="Gisha" w:hAnsi="Gisha" w:cs="Gisha"/>
-          <w:sz w:val="18"/>
-          <w:szCs w:val="18"/>
-        </w:rPr>
-        <w:lastRenderedPageBreak/>
-        <w:t xml:space="preserve">van hun </w:t>
+        <w:t xml:space="preserve">Doordat deze methode zo snel mogelijk alle vergelegen getallen in de buurt van hun </w:t>
       </w:r>
       <w:r>
         <w:rPr>
@@ -2975,7 +2940,7 @@
                 <w:szCs w:val="18"/>
                 <w:vertAlign w:val="subscript"/>
               </w:rPr>
-              <w:t>111</w:t>
+              <w:t>116</w:t>
             </w:r>
           </w:p>
         </w:tc>
@@ -3409,7 +3374,16 @@
                 <w:szCs w:val="24"/>
                 <w:vertAlign w:val="subscript"/>
               </w:rPr>
-              <w:t>21.14</w:t>
+              <w:t>21,</w:t>
+            </w:r>
+            <w:r>
+              <w:rPr>
+                <w:rFonts w:ascii="Gisha" w:hAnsi="Gisha" w:cs="Gisha"/>
+                <w:sz w:val="24"/>
+                <w:szCs w:val="24"/>
+                <w:vertAlign w:val="subscript"/>
+              </w:rPr>
+              <w:t>14</w:t>
             </w:r>
           </w:p>
         </w:tc>
@@ -3559,10 +3533,9 @@
                 <w:rFonts w:ascii="Gisha" w:hAnsi="Gisha" w:cs="Gisha"/>
                 <w:sz w:val="24"/>
                 <w:szCs w:val="24"/>
-                <w:highlight w:val="yellow"/>
-                <w:vertAlign w:val="subscript"/>
-              </w:rPr>
-              <w:t>WIP</w:t>
+                <w:vertAlign w:val="subscript"/>
+              </w:rPr>
+              <w:t>21,09</w:t>
             </w:r>
           </w:p>
         </w:tc>
@@ -3580,6 +3553,15 @@
                 <w:vertAlign w:val="subscript"/>
               </w:rPr>
             </w:pPr>
+            <w:r>
+              <w:rPr>
+                <w:rFonts w:ascii="Gisha" w:hAnsi="Gisha" w:cs="Gisha"/>
+                <w:sz w:val="24"/>
+                <w:szCs w:val="24"/>
+                <w:vertAlign w:val="subscript"/>
+              </w:rPr>
+              <w:t>15</w:t>
+            </w:r>
           </w:p>
         </w:tc>
         <w:tc>
@@ -3596,6 +3578,15 @@
                 <w:vertAlign w:val="subscript"/>
               </w:rPr>
             </w:pPr>
+            <w:r>
+              <w:rPr>
+                <w:rFonts w:ascii="Gisha" w:hAnsi="Gisha" w:cs="Gisha"/>
+                <w:sz w:val="24"/>
+                <w:szCs w:val="24"/>
+                <w:vertAlign w:val="subscript"/>
+              </w:rPr>
+              <w:t>24</w:t>
+            </w:r>
           </w:p>
         </w:tc>
         <w:tc>
@@ -3612,6 +3603,15 @@
                 <w:vertAlign w:val="subscript"/>
               </w:rPr>
             </w:pPr>
+            <w:r>
+              <w:rPr>
+                <w:rFonts w:ascii="Gisha" w:hAnsi="Gisha" w:cs="Gisha"/>
+                <w:sz w:val="24"/>
+                <w:szCs w:val="24"/>
+                <w:vertAlign w:val="subscript"/>
+              </w:rPr>
+              <w:t>8,25</w:t>
+            </w:r>
           </w:p>
         </w:tc>
         <w:tc>
@@ -3628,6 +3628,17 @@
                 <w:vertAlign w:val="subscript"/>
               </w:rPr>
             </w:pPr>
+            <w:r>
+              <w:rPr>
+                <w:rFonts w:ascii="Gisha" w:hAnsi="Gisha" w:cs="Gisha"/>
+                <w:sz w:val="24"/>
+                <w:szCs w:val="24"/>
+                <w:vertAlign w:val="subscript"/>
+              </w:rPr>
+              <w:t>183,47</w:t>
+            </w:r>
+            <w:bookmarkStart w:id="0" w:name="_GoBack"/>
+            <w:bookmarkEnd w:id="0"/>
           </w:p>
         </w:tc>
       </w:tr>
@@ -4222,8 +4233,6 @@
         </w:rPr>
         <w:t xml:space="preserve">n ten opzichte van het midden </w:t>
       </w:r>
-      <w:bookmarkStart w:id="0" w:name="_GoBack"/>
-      <w:bookmarkEnd w:id="0"/>
       <w:r>
         <w:rPr>
           <w:rFonts w:ascii="Gisha" w:hAnsi="Gisha" w:cs="Gisha"/>
@@ -4238,7 +4247,16 @@
           <w:sz w:val="18"/>
           <w:szCs w:val="18"/>
         </w:rPr>
-        <w:t xml:space="preserve">Een relatief goed geplaatst getal betekent in dit geval dat de getallen 1 tot en met 12 aan de linkerkant van het genoom staan en dat de getallen 13 tot en met 25 aan de rechterkant van het genoom staan, maar niet noodzakelijkerwijs in de goede volgorde. Door onze </w:t>
+        <w:t xml:space="preserve">Een relatief goed geplaatst getal betekent in dit geval dat de </w:t>
+      </w:r>
+      <w:r>
+        <w:rPr>
+          <w:rFonts w:ascii="Gisha" w:hAnsi="Gisha" w:cs="Gisha"/>
+          <w:sz w:val="18"/>
+          <w:szCs w:val="18"/>
+        </w:rPr>
+        <w:lastRenderedPageBreak/>
+        <w:t xml:space="preserve">getallen 1 tot en met 12 aan de linkerkant van het genoom staan en dat de getallen 13 tot en met 25 aan de rechterkant van het genoom staan, maar niet noodzakelijkerwijs in de goede volgorde. Door onze </w:t>
       </w:r>
       <w:r>
         <w:rPr>
@@ -4254,16 +4272,7 @@
           <w:sz w:val="18"/>
           <w:szCs w:val="18"/>
         </w:rPr>
-        <w:t xml:space="preserve">es op zowel een groep van 2000 relatief goed geplaatste genomen als een groep van 2000 volledig pseudorandom gegenereerde genomen te draaien en deze te vergelijken, kon er een vergelijking worden gemaakt. Hieruit bleek dat als een genoom genen bevat die relatief al op de goede plek staan, dit er toe leidt dat er minder grote </w:t>
-      </w:r>
-      <w:r>
-        <w:rPr>
-          <w:rFonts w:ascii="Gisha" w:hAnsi="Gisha" w:cs="Gisha"/>
-          <w:sz w:val="18"/>
-          <w:szCs w:val="18"/>
-        </w:rPr>
-        <w:lastRenderedPageBreak/>
-        <w:t>mutaties nodig zullen zijn om het genoom uiteindelijk goed te zetten. Dit is interessante  informatie omdat het de prioriteit waarmee bepaalde inversies worden uitgevoerd kan bepalen. Een inversie die 23 van de linkerkant van het genoom naar de rechterkant verplaatst, kan dan bijvoorbeeld de voorkeur genieten over een inversie die minder g</w:t>
+        <w:t>es op zowel een groep van 2000 relatief goed geplaatste genomen als een groep van 2000 volledig pseudorandom gegenereerde genomen te draaien en deze te vergelijken, kon er een vergelijking worden gemaakt. Hieruit bleek dat als een genoom genen bevat die relatief al op de goede plek staan, dit er toe leidt dat er minder grote mutaties nodig zullen zijn om het genoom uiteindelijk goed te zetten. Dit is interessante  informatie omdat het de prioriteit waarmee bepaalde inversies worden uitgevoerd kan bepalen. Een inversie die 23 van de linkerkant van het genoom naar de rechterkant verplaatst, kan dan bijvoorbeeld de voorkeur genieten over een inversie die minder g</w:t>
       </w:r>
       <w:r>
         <w:rPr>
@@ -4333,6 +4342,23 @@
     </w:p>
     <w:p>
       <w:pPr>
+        <w:rPr>
+          <w:rFonts w:ascii="Gisha" w:hAnsi="Gisha" w:cs="Gisha"/>
+          <w:sz w:val="18"/>
+          <w:szCs w:val="18"/>
+        </w:rPr>
+      </w:pPr>
+      <w:r>
+        <w:rPr>
+          <w:rFonts w:ascii="Gisha" w:hAnsi="Gisha" w:cs="Gisha"/>
+          <w:sz w:val="18"/>
+          <w:szCs w:val="18"/>
+        </w:rPr>
+        <w:br w:type="page"/>
+      </w:r>
+    </w:p>
+    <w:p>
+      <w:pPr>
         <w:spacing w:line="360" w:lineRule="auto"/>
         <w:rPr>
           <w:rFonts w:ascii="Gisha" w:hAnsi="Gisha" w:cs="Gisha"/>
@@ -4340,6 +4366,64 @@
           <w:szCs w:val="18"/>
         </w:rPr>
       </w:pPr>
+      <w:r>
+        <w:rPr>
+          <w:rFonts w:ascii="Gisha" w:hAnsi="Gisha" w:cs="Gisha"/>
+          <w:noProof/>
+          <w:sz w:val="18"/>
+          <w:szCs w:val="18"/>
+          <w:lang w:eastAsia="nl-NL"/>
+        </w:rPr>
+        <w:lastRenderedPageBreak/>
+        <w:drawing>
+          <wp:inline distT="0" distB="0" distL="0" distR="0">
+            <wp:extent cx="5745480" cy="5745480"/>
+            <wp:effectExtent l="0" t="0" r="7620" b="7620"/>
+            <wp:docPr id="3" name="Picture 3"/>
+            <wp:cNvGraphicFramePr>
+              <a:graphicFrameLocks xmlns:a="http://schemas.openxmlformats.org/drawingml/2006/main" noChangeAspect="1"/>
+            </wp:cNvGraphicFramePr>
+            <a:graphic xmlns:a="http://schemas.openxmlformats.org/drawingml/2006/main">
+              <a:graphicData uri="http://schemas.openxmlformats.org/drawingml/2006/picture">
+                <pic:pic xmlns:pic="http://schemas.openxmlformats.org/drawingml/2006/picture">
+                  <pic:nvPicPr>
+                    <pic:cNvPr id="0" name="Picture 1"/>
+                    <pic:cNvPicPr>
+                      <a:picLocks noChangeAspect="1" noChangeArrowheads="1"/>
+                    </pic:cNvPicPr>
+                  </pic:nvPicPr>
+                  <pic:blipFill>
+                    <a:blip r:embed="rId9" cstate="print">
+                      <a:extLst>
+                        <a:ext uri="{28A0092B-C50C-407E-A947-70E740481C1C}">
+                          <a14:useLocalDpi xmlns:a14="http://schemas.microsoft.com/office/drawing/2010/main" val="0"/>
+                        </a:ext>
+                      </a:extLst>
+                    </a:blip>
+                    <a:srcRect/>
+                    <a:stretch>
+                      <a:fillRect/>
+                    </a:stretch>
+                  </pic:blipFill>
+                  <pic:spPr bwMode="auto">
+                    <a:xfrm>
+                      <a:off x="0" y="0"/>
+                      <a:ext cx="5745480" cy="5745480"/>
+                    </a:xfrm>
+                    <a:prstGeom prst="rect">
+                      <a:avLst/>
+                    </a:prstGeom>
+                    <a:noFill/>
+                    <a:ln>
+                      <a:noFill/>
+                    </a:ln>
+                  </pic:spPr>
+                </pic:pic>
+              </a:graphicData>
+            </a:graphic>
+          </wp:inline>
+        </w:drawing>
+      </w:r>
     </w:p>
     <w:p>
       <w:pPr>

</xml_diff>

<commit_message>
Niet werkende versie neergezet
</commit_message>
<xml_diff>
--- a/Fruitvliegen.docx
+++ b/Fruitvliegen.docx
@@ -4894,16 +4894,6 @@
       <w:r>
         <w:rPr>
           <w:rFonts w:ascii="Gisha" w:hAnsi="Gisha" w:cs="Gisha"/>
-          <w:sz w:val="18"/>
-          <w:szCs w:val="18"/>
-        </w:rPr>
-        <w:t xml:space="preserve">   </w:t>
-      </w:r>
-      <w:bookmarkStart w:id="0" w:name="_GoBack"/>
-      <w:bookmarkEnd w:id="0"/>
-      <w:r>
-        <w:rPr>
-          <w:rFonts w:ascii="Gisha" w:hAnsi="Gisha" w:cs="Gisha"/>
           <w:b/>
           <w:sz w:val="18"/>
           <w:szCs w:val="18"/>
@@ -5004,7 +4994,7 @@
           <v:shape id="_x0000_i1025" type="#_x0000_t75" style="width:442.2pt;height:203.75pt" o:ole="">
             <v:imagedata r:id="rId10" o:title=""/>
           </v:shape>
-          <o:OLEObject Type="Embed" ProgID="Unknown" ShapeID="_x0000_i1025" DrawAspect="Content" ObjectID="_1511785514" r:id="rId11"/>
+          <o:OLEObject Type="Embed" ProgID="Unknown" ShapeID="_x0000_i1025" DrawAspect="Content" ObjectID="_1511790343" r:id="rId11"/>
         </w:object>
       </w:r>
     </w:p>
@@ -7574,7 +7564,7 @@
         <w:rPr>
           <w:rFonts w:ascii="Gisha" w:hAnsi="Gisha" w:cs="Gisha"/>
           <w:sz w:val="18"/>
-          <w:szCs w:val="18"/>
+          <w:szCs w:val="24"/>
         </w:rPr>
       </w:pPr>
       <w:r>
@@ -7691,6 +7681,34 @@
           <w:szCs w:val="18"/>
         </w:rPr>
       </w:pPr>
+      <w:r>
+        <w:rPr>
+          <w:rFonts w:ascii="Gisha" w:hAnsi="Gisha" w:cs="Gisha"/>
+          <w:sz w:val="18"/>
+          <w:szCs w:val="24"/>
+        </w:rPr>
+        <w:t>Helaas is er niet met zekerheid te zeggen dat 13 echt het laagst mogelijke resultaa</w:t>
+      </w:r>
+      <w:r>
+        <w:rPr>
+          <w:rFonts w:ascii="Gisha" w:hAnsi="Gisha" w:cs="Gisha"/>
+          <w:sz w:val="18"/>
+          <w:szCs w:val="24"/>
+        </w:rPr>
+        <w:t>t is.</w:t>
+      </w:r>
+    </w:p>
+    <w:p>
+      <w:pPr>
+        <w:spacing w:line="360" w:lineRule="auto"/>
+        <w:rPr>
+          <w:rFonts w:ascii="Gisha" w:hAnsi="Gisha" w:cs="Gisha"/>
+          <w:sz w:val="18"/>
+          <w:szCs w:val="18"/>
+        </w:rPr>
+      </w:pPr>
+      <w:bookmarkStart w:id="0" w:name="_GoBack"/>
+      <w:bookmarkEnd w:id="0"/>
     </w:p>
     <w:sectPr>
       <w:pgSz w:w="11906" w:h="16838"/>
@@ -8851,7 +8869,7 @@
 </file>
 
 <file path=customXml/itemProps1.xml><?xml version="1.0" encoding="utf-8"?>
-<ds:datastoreItem xmlns:ds="http://schemas.openxmlformats.org/officeDocument/2006/customXml" ds:itemID="{D95256EA-A36A-4C0D-AF43-8740D975D190}">
+<ds:datastoreItem xmlns:ds="http://schemas.openxmlformats.org/officeDocument/2006/customXml" ds:itemID="{47FA854A-3B90-476C-A168-29538B4D72F5}">
   <ds:schemaRefs>
     <ds:schemaRef ds:uri="http://schemas.openxmlformats.org/officeDocument/2006/bibliography"/>
   </ds:schemaRefs>

</xml_diff>